<commit_message>
Report fixes and minor improvements
</commit_message>
<xml_diff>
--- a/GudfoodOrderWord.docx
+++ b/GudfoodOrderWord.docx
@@ -112,7 +112,7 @@
             <w:placeholder>
               <w:docPart w:val="DefaultPlaceholder_-1854013440"/>
             </w:placeholder>
-            <w:dataBinding w:prefixMappings="xmlns:ns0='urn:microsoft-dynamics-nav/reports/GudfoodOrderReport/50100/'" w:xpath="/ns0:NavWordReportXmlPart[1]/ns0:Order_Header[1]/ns0:Date_Created[1]" w:storeItemID="{1D5D28DC-6A10-41BD-8EAD-1242DECC4AD0}"/>
+            <w:dataBinding w:prefixMappings="xmlns:ns0='urn:microsoft-dynamics-nav/reports/GudfoodOrderReport/50100/'" w:xpath="/ns0:NavWordReportXmlPart[1]/ns0:Order_Header[1]/ns0:Date_Created[1]" w:storeItemID="{67495A56-0DE3-4A98-B5F1-DAAC7613534A}"/>
             <w:text/>
           </w:sdtPr>
           <w:sdtEndPr/>
@@ -142,7 +142,7 @@
             <w:placeholder>
               <w:docPart w:val="DefaultPlaceholder_-1854013440"/>
             </w:placeholder>
-            <w:dataBinding w:prefixMappings="xmlns:ns0='urn:microsoft-dynamics-nav/reports/GudfoodOrderReport/50100/'" w:xpath="/ns0:NavWordReportXmlPart[1]/ns0:Order_Header[1]/ns0:Sell_to_Customer_No_[1]" w:storeItemID="{1D5D28DC-6A10-41BD-8EAD-1242DECC4AD0}"/>
+            <w:dataBinding w:prefixMappings="xmlns:ns0='urn:microsoft-dynamics-nav/reports/GudfoodOrderReport/50100/'" w:xpath="/ns0:NavWordReportXmlPart[1]/ns0:Order_Header[1]/ns0:Sell_to_Customer_No_[1]" w:storeItemID="{67495A56-0DE3-4A98-B5F1-DAAC7613534A}"/>
             <w:text/>
           </w:sdtPr>
           <w:sdtEndPr/>
@@ -175,7 +175,7 @@
             <w:placeholder>
               <w:docPart w:val="DefaultPlaceholder_-1854013440"/>
             </w:placeholder>
-            <w:dataBinding w:prefixMappings="xmlns:ns0='urn:microsoft-dynamics-nav/reports/GudfoodOrderReport/50100/'" w:xpath="/ns0:NavWordReportXmlPart[1]/ns0:Order_Header[1]/ns0:Sell_to_Customer_Name[1]" w:storeItemID="{1D5D28DC-6A10-41BD-8EAD-1242DECC4AD0}"/>
+            <w:dataBinding w:prefixMappings="xmlns:ns0='urn:microsoft-dynamics-nav/reports/GudfoodOrderReport/50100/'" w:xpath="/ns0:NavWordReportXmlPart[1]/ns0:Order_Header[1]/ns0:Sell_to_Customer_Name[1]" w:storeItemID="{67495A56-0DE3-4A98-B5F1-DAAC7613534A}"/>
             <w:text/>
           </w:sdtPr>
           <w:sdtEndPr/>
@@ -205,7 +205,7 @@
             <w:placeholder>
               <w:docPart w:val="DefaultPlaceholder_-1854013440"/>
             </w:placeholder>
-            <w:dataBinding w:prefixMappings="xmlns:ns0='urn:microsoft-dynamics-nav/reports/GudfoodOrderReport/50100/'" w:xpath="/ns0:NavWordReportXmlPart[1]/ns0:Order_Header[1]/ns0:USERID[1]" w:storeItemID="{1D5D28DC-6A10-41BD-8EAD-1242DECC4AD0}"/>
+            <w:dataBinding w:prefixMappings="xmlns:ns0='urn:microsoft-dynamics-nav/reports/GudfoodOrderReport/50100/'" w:xpath="/ns0:NavWordReportXmlPart[1]/ns0:Order_Header[1]/ns0:USERID[1]" w:storeItemID="{67495A56-0DE3-4A98-B5F1-DAAC7613534A}"/>
             <w:text/>
           </w:sdtPr>
           <w:sdtEndPr/>
@@ -236,8 +236,8 @@
       </w:tblPr>
       <w:tblGrid>
         <w:gridCol w:w="1600"/>
-        <w:gridCol w:w="1602"/>
-        <w:gridCol w:w="1602"/>
+        <w:gridCol w:w="1601"/>
+        <w:gridCol w:w="1603"/>
         <w:gridCol w:w="1601"/>
         <w:gridCol w:w="1602"/>
         <w:gridCol w:w="1601"/>
@@ -245,7 +245,7 @@
       <w:tr>
         <w:tc>
           <w:tcPr>
-            <w:tcW w:w="1604" w:type="dxa"/>
+            <w:tcW w:w="1600" w:type="dxa"/>
             <w:tcBorders>
               <w:top w:val="single" w:color="4472C4" w:themeColor="accent1" w:sz="12" w:space="0"/>
               <w:left w:val="single" w:color="4472C4" w:themeColor="accent1" w:sz="12" w:space="0"/>
@@ -253,11 +253,6 @@
             </w:tcBorders>
           </w:tcPr>
           <w:p>
-            <w:pPr>
-              <w:rPr>
-                <w:lang w:val="en-US"/>
-              </w:rPr>
-            </w:pPr>
             <w:r>
               <w:rPr>
                 <w:lang w:val="en-US"/>
@@ -268,18 +263,13 @@
         </w:tc>
         <w:tc>
           <w:tcPr>
-            <w:tcW w:w="1604" w:type="dxa"/>
+            <w:tcW w:w="1601" w:type="dxa"/>
             <w:tcBorders>
               <w:top w:val="single" w:color="4472C4" w:themeColor="accent1" w:sz="12" w:space="0"/>
               <w:bottom w:val="single" w:color="4472C4" w:themeColor="accent1" w:sz="12" w:space="0"/>
             </w:tcBorders>
           </w:tcPr>
           <w:p>
-            <w:pPr>
-              <w:rPr>
-                <w:lang w:val="en-US"/>
-              </w:rPr>
-            </w:pPr>
             <w:r>
               <w:rPr>
                 <w:lang w:val="en-US"/>
@@ -290,18 +280,13 @@
         </w:tc>
         <w:tc>
           <w:tcPr>
-            <w:tcW w:w="1605" w:type="dxa"/>
+            <w:tcW w:w="1603" w:type="dxa"/>
             <w:tcBorders>
               <w:top w:val="single" w:color="4472C4" w:themeColor="accent1" w:sz="12" w:space="0"/>
               <w:bottom w:val="single" w:color="4472C4" w:themeColor="accent1" w:sz="12" w:space="0"/>
             </w:tcBorders>
           </w:tcPr>
           <w:p>
-            <w:pPr>
-              <w:rPr>
-                <w:lang w:val="en-US"/>
-              </w:rPr>
-            </w:pPr>
             <w:r>
               <w:rPr>
                 <w:lang w:val="en-US"/>
@@ -312,18 +297,13 @@
         </w:tc>
         <w:tc>
           <w:tcPr>
-            <w:tcW w:w="1605" w:type="dxa"/>
+            <w:tcW w:w="1601" w:type="dxa"/>
             <w:tcBorders>
               <w:top w:val="single" w:color="4472C4" w:themeColor="accent1" w:sz="12" w:space="0"/>
               <w:bottom w:val="single" w:color="4472C4" w:themeColor="accent1" w:sz="12" w:space="0"/>
             </w:tcBorders>
           </w:tcPr>
           <w:p>
-            <w:pPr>
-              <w:rPr>
-                <w:lang w:val="en-US"/>
-              </w:rPr>
-            </w:pPr>
             <w:r>
               <w:rPr>
                 <w:lang w:val="en-US"/>
@@ -334,18 +314,13 @@
         </w:tc>
         <w:tc>
           <w:tcPr>
-            <w:tcW w:w="1605" w:type="dxa"/>
+            <w:tcW w:w="1602" w:type="dxa"/>
             <w:tcBorders>
               <w:top w:val="single" w:color="4472C4" w:themeColor="accent1" w:sz="12" w:space="0"/>
               <w:bottom w:val="single" w:color="4472C4" w:themeColor="accent1" w:sz="12" w:space="0"/>
             </w:tcBorders>
           </w:tcPr>
           <w:p>
-            <w:pPr>
-              <w:rPr>
-                <w:lang w:val="en-US"/>
-              </w:rPr>
-            </w:pPr>
             <w:r>
               <w:rPr>
                 <w:lang w:val="en-US"/>
@@ -356,7 +331,7 @@
         </w:tc>
         <w:tc>
           <w:tcPr>
-            <w:tcW w:w="1605" w:type="dxa"/>
+            <w:tcW w:w="1601" w:type="dxa"/>
             <w:tcBorders>
               <w:top w:val="single" w:color="4472C4" w:themeColor="accent1" w:sz="12" w:space="0"/>
               <w:bottom w:val="single" w:color="4472C4" w:themeColor="accent1" w:sz="12" w:space="0"/>
@@ -364,11 +339,6 @@
             </w:tcBorders>
           </w:tcPr>
           <w:p>
-            <w:pPr>
-              <w:rPr>
-                <w:lang w:val="en-US"/>
-              </w:rPr>
-            </w:pPr>
             <w:r>
               <w:rPr>
                 <w:lang w:val="en-US"/>
@@ -378,189 +348,215 @@
           </w:p>
         </w:tc>
       </w:tr>
-      <w:tr>
-        <w:sdt>
-          <w:sdtPr>
-            <w:alias w:val="#Nav: /Order_Header/Order_Line/Item_No_"/>
-            <w:tag w:val="#Nav: GudfoodOrderReport/50100"/>
-            <w:id w:val="195587108"/>
-            <w:placeholder>
-              <w:docPart w:val="DefaultPlaceholder_-1854013440"/>
-            </w:placeholder>
-            <w:dataBinding w:prefixMappings="xmlns:ns0='urn:microsoft-dynamics-nav/reports/GudfoodOrderReport/50100/'" w:xpath="/ns0:NavWordReportXmlPart[1]/ns0:Order_Header[1]/ns0:Order_Line[1]/ns0:Item_No_[1]" w:storeItemID="{1D5D28DC-6A10-41BD-8EAD-1242DECC4AD0}"/>
-            <w:text/>
-          </w:sdtPr>
-          <w:sdtEndPr/>
-          <w:sdtContent>
-            <w:tc>
-              <w:tcPr>
-                <w:tcW w:w="1604" w:type="dxa"/>
-                <w:tcBorders>
-                  <w:top w:val="single" w:color="4472C4" w:themeColor="accent1" w:sz="12" w:space="0"/>
-                </w:tcBorders>
-              </w:tcPr>
-              <w:p>
-                <w:proofErr w:type="spellStart"/>
-                <w:r>
-                  <w:t>Item_No</w:t>
-                </w:r>
-                <w:proofErr w:type="spellEnd"/>
-                <w:r>
-                  <w:t>_</w:t>
-                </w:r>
-              </w:p>
-            </w:tc>
-          </w:sdtContent>
-        </w:sdt>
-        <w:sdt>
-          <w:sdtPr>
-            <w:alias w:val="#Nav: /Order_Header/Order_Line/Description"/>
-            <w:tag w:val="#Nav: GudfoodOrderReport/50100"/>
-            <w:id w:val="-732314981"/>
-            <w:placeholder>
-              <w:docPart w:val="DefaultPlaceholder_-1854013440"/>
-            </w:placeholder>
-            <w:dataBinding w:prefixMappings="xmlns:ns0='urn:microsoft-dynamics-nav/reports/GudfoodOrderReport/50100/'" w:xpath="/ns0:NavWordReportXmlPart[1]/ns0:Order_Header[1]/ns0:Order_Line[1]/ns0:Description[1]" w:storeItemID="{1D5D28DC-6A10-41BD-8EAD-1242DECC4AD0}"/>
-            <w:text/>
-          </w:sdtPr>
-          <w:sdtEndPr/>
-          <w:sdtContent>
-            <w:tc>
-              <w:tcPr>
-                <w:tcW w:w="1604" w:type="dxa"/>
-                <w:tcBorders>
-                  <w:top w:val="single" w:color="4472C4" w:themeColor="accent1" w:sz="12" w:space="0"/>
-                </w:tcBorders>
-              </w:tcPr>
-              <w:p>
-                <w:proofErr w:type="spellStart"/>
-                <w:r>
-                  <w:t>Description</w:t>
-                </w:r>
-                <w:proofErr w:type="spellEnd"/>
-              </w:p>
-            </w:tc>
-          </w:sdtContent>
-        </w:sdt>
-        <w:sdt>
-          <w:sdtPr>
-            <w:alias w:val="#Nav: /Order_Header/Order_Line/Item_Type"/>
-            <w:tag w:val="#Nav: GudfoodOrderReport/50100"/>
-            <w:id w:val="-1540049568"/>
-            <w:placeholder>
-              <w:docPart w:val="DefaultPlaceholder_-1854013440"/>
-            </w:placeholder>
-            <w:dataBinding w:prefixMappings="xmlns:ns0='urn:microsoft-dynamics-nav/reports/GudfoodOrderReport/50100/'" w:xpath="/ns0:NavWordReportXmlPart[1]/ns0:Order_Header[1]/ns0:Order_Line[1]/ns0:Item_Type[1]" w:storeItemID="{1D5D28DC-6A10-41BD-8EAD-1242DECC4AD0}"/>
-            <w:text/>
-          </w:sdtPr>
-          <w:sdtEndPr/>
-          <w:sdtContent>
-            <w:tc>
-              <w:tcPr>
-                <w:tcW w:w="1605" w:type="dxa"/>
-                <w:tcBorders>
-                  <w:top w:val="single" w:color="4472C4" w:themeColor="accent1" w:sz="12" w:space="0"/>
-                </w:tcBorders>
-              </w:tcPr>
-              <w:p>
-                <w:proofErr w:type="spellStart"/>
-                <w:r>
-                  <w:t>Item_Type</w:t>
-                </w:r>
-                <w:proofErr w:type="spellEnd"/>
-              </w:p>
-            </w:tc>
-          </w:sdtContent>
-        </w:sdt>
-        <w:sdt>
-          <w:sdtPr>
-            <w:alias w:val="#Nav: /Order_Header/Order_Line/Quantity"/>
-            <w:tag w:val="#Nav: GudfoodOrderReport/50100"/>
-            <w:id w:val="1598441000"/>
-            <w:placeholder>
-              <w:docPart w:val="DefaultPlaceholder_-1854013440"/>
-            </w:placeholder>
-            <w:dataBinding w:prefixMappings="xmlns:ns0='urn:microsoft-dynamics-nav/reports/GudfoodOrderReport/50100/'" w:xpath="/ns0:NavWordReportXmlPart[1]/ns0:Order_Header[1]/ns0:Order_Line[1]/ns0:Quantity[1]" w:storeItemID="{1D5D28DC-6A10-41BD-8EAD-1242DECC4AD0}"/>
-            <w:text/>
-          </w:sdtPr>
-          <w:sdtEndPr/>
-          <w:sdtContent>
-            <w:tc>
-              <w:tcPr>
-                <w:tcW w:w="1605" w:type="dxa"/>
-                <w:tcBorders>
-                  <w:top w:val="single" w:color="4472C4" w:themeColor="accent1" w:sz="12" w:space="0"/>
-                </w:tcBorders>
-              </w:tcPr>
-              <w:p>
-                <w:proofErr w:type="spellStart"/>
-                <w:r>
-                  <w:t>Quantity</w:t>
-                </w:r>
-                <w:proofErr w:type="spellEnd"/>
-              </w:p>
-            </w:tc>
-          </w:sdtContent>
-        </w:sdt>
-        <w:sdt>
-          <w:sdtPr>
-            <w:id w:val="-377083643"/>
-            <w:placeholder>
-              <w:docPart w:val="DefaultPlaceholder_-1854013440"/>
-            </w:placeholder>
-            <w:dataBinding w:prefixMappings="xmlns:ns0='urn:microsoft-dynamics-nav/reports/GudfoodOrderReport/50100/'" w:xpath="/ns0:NavWordReportXmlPart[1]/ns0:Order_Header[1]/ns0:Order_Line[1]/ns0:Unit_Price[1]" w:storeItemID="{1D5D28DC-6A10-41BD-8EAD-1242DECC4AD0}"/>
-            <w:text/>
-            <w:alias w:val="#Nav: /Order_Header/Order_Line/Unit_Price"/>
-            <w:tag w:val="#Nav: GudfoodOrderReport/50100"/>
-          </w:sdtPr>
-          <w:sdtContent>
-            <w:tc>
-              <w:tcPr>
-                <w:tcW w:w="1605" w:type="dxa"/>
-                <w:tcBorders>
-                  <w:top w:val="single" w:color="4472C4" w:themeColor="accent1" w:sz="12" w:space="0"/>
-                </w:tcBorders>
-              </w:tcPr>
-              <w:p>
-                <w:proofErr w:type="spellStart"/>
-                <w:r>
-                  <w:t>Unit_Price</w:t>
-                </w:r>
-                <w:proofErr w:type="spellEnd"/>
-              </w:p>
-            </w:tc>
-          </w:sdtContent>
-        </w:sdt>
-        <w:sdt>
-          <w:sdtPr>
-            <w:id w:val="606699278"/>
-            <w:placeholder>
-              <w:docPart w:val="DefaultPlaceholder_-1854013440"/>
-            </w:placeholder>
-            <w:dataBinding w:prefixMappings="xmlns:ns0='urn:microsoft-dynamics-nav/reports/GudfoodOrderReport/50100/'" w:xpath="/ns0:NavWordReportXmlPart[1]/ns0:Order_Header[1]/ns0:Order_Line[1]/ns0:Amount[1]" w:storeItemID="{1D5D28DC-6A10-41BD-8EAD-1242DECC4AD0}"/>
-            <w:text/>
-            <w:alias w:val="#Nav: /Order_Header/Order_Line/Amount"/>
-            <w:tag w:val="#Nav: GudfoodOrderReport/50100"/>
-          </w:sdtPr>
-          <w:sdtContent>
-            <w:tc>
-              <w:tcPr>
-                <w:tcW w:w="1605" w:type="dxa"/>
-                <w:tcBorders>
-                  <w:top w:val="single" w:color="4472C4" w:themeColor="accent1" w:sz="12" w:space="0"/>
-                </w:tcBorders>
-              </w:tcPr>
-              <w:p>
-                <w:proofErr w:type="spellStart"/>
-                <w:r>
-                  <w:t>Amount</w:t>
-                </w:r>
-                <w:proofErr w:type="spellEnd"/>
-              </w:p>
-            </w:tc>
-          </w:sdtContent>
-        </w:sdt>
-      </w:tr>
+      <w:sdt>
+        <w:sdtPr>
+          <w:alias w:val="#Nav: /Order_Header/Order_Line"/>
+          <w:tag w:val="#Nav: GudfoodOrderReport/50100"/>
+          <w:id w:val="690879897"/>
+          <w15:dataBinding w:prefixMappings="xmlns:ns0='urn:microsoft-dynamics-nav/reports/GudfoodOrderReport/50100/'" w:xpath="/ns0:NavWordReportXmlPart[1]/ns0:Order_Header[1]/ns0:Order_Line" w:storeItemID="{67495A56-0DE3-4A98-B5F1-DAAC7613534A}"/>
+          <w15:repeatingSection/>
+        </w:sdtPr>
+        <w:sdtEndPr/>
+        <w:sdtContent>
+          <w:sdt>
+            <w:sdtPr>
+              <w:id w:val="200761532"/>
+              <w:placeholder>
+                <w:docPart w:val="8BB0C81C1D9548BE8BA07BB4E83E8145"/>
+              </w:placeholder>
+              <w15:repeatingSectionItem/>
+            </w:sdtPr>
+            <w:sdtEndPr/>
+            <w:sdtContent>
+              <w:tr>
+                <w:sdt>
+                  <w:sdtPr>
+                    <w:alias w:val="#Nav: /Order_Header/Order_Line/Item_No_"/>
+                    <w:tag w:val="#Nav: GudfoodOrderReport/50100"/>
+                    <w:id w:val="347456013"/>
+                    <w:placeholder>
+                      <w:docPart w:val="F7AD7317F0DF4DF0AEDC029DD104E5A8"/>
+                    </w:placeholder>
+                    <w:dataBinding w:prefixMappings="xmlns:ns0='urn:microsoft-dynamics-nav/reports/GudfoodOrderReport/50100/'" w:xpath="/ns0:NavWordReportXmlPart[1]/ns0:Order_Header[1]/ns0:Order_Line[1]/ns0:Item_No_[1]" w:storeItemID="{67495A56-0DE3-4A98-B5F1-DAAC7613534A}"/>
+                    <w:text/>
+                  </w:sdtPr>
+                  <w:sdtEndPr/>
+                  <w:sdtContent>
+                    <w:tc>
+                      <w:tcPr>
+                        <w:tcW w:w="1600" w:type="dxa"/>
+                        <w:tcBorders>
+                          <w:top w:val="single" w:color="4472C4" w:themeColor="accent1" w:sz="12" w:space="0"/>
+                        </w:tcBorders>
+                      </w:tcPr>
+                      <w:p>
+                        <w:proofErr w:type="spellStart"/>
+                        <w:r>
+                          <w:t>Item_No</w:t>
+                        </w:r>
+                        <w:proofErr w:type="spellEnd"/>
+                        <w:r>
+                          <w:t>_</w:t>
+                        </w:r>
+                      </w:p>
+                    </w:tc>
+                  </w:sdtContent>
+                </w:sdt>
+                <w:sdt>
+                  <w:sdtPr>
+                    <w:alias w:val="#Nav: /Order_Header/Order_Line/Item_Type"/>
+                    <w:tag w:val="#Nav: GudfoodOrderReport/50100"/>
+                    <w:id w:val="-54773941"/>
+                    <w:placeholder>
+                      <w:docPart w:val="F7AD7317F0DF4DF0AEDC029DD104E5A8"/>
+                    </w:placeholder>
+                    <w:dataBinding w:prefixMappings="xmlns:ns0='urn:microsoft-dynamics-nav/reports/GudfoodOrderReport/50100/'" w:xpath="/ns0:NavWordReportXmlPart[1]/ns0:Order_Header[1]/ns0:Order_Line[1]/ns0:Item_Type[1]" w:storeItemID="{67495A56-0DE3-4A98-B5F1-DAAC7613534A}"/>
+                    <w:text/>
+                  </w:sdtPr>
+                  <w:sdtEndPr/>
+                  <w:sdtContent>
+                    <w:tc>
+                      <w:tcPr>
+                        <w:tcW w:w="1601" w:type="dxa"/>
+                        <w:tcBorders>
+                          <w:top w:val="single" w:color="4472C4" w:themeColor="accent1" w:sz="12" w:space="0"/>
+                        </w:tcBorders>
+                      </w:tcPr>
+                      <w:p>
+                        <w:proofErr w:type="spellStart"/>
+                        <w:r>
+                          <w:t>Item_Type</w:t>
+                        </w:r>
+                        <w:proofErr w:type="spellEnd"/>
+                      </w:p>
+                    </w:tc>
+                  </w:sdtContent>
+                </w:sdt>
+                <w:sdt>
+                  <w:sdtPr>
+                    <w:alias w:val="#Nav: /Order_Header/Order_Line/Description"/>
+                    <w:tag w:val="#Nav: GudfoodOrderReport/50100"/>
+                    <w:id w:val="1331567534"/>
+                    <w:placeholder>
+                      <w:docPart w:val="F7AD7317F0DF4DF0AEDC029DD104E5A8"/>
+                    </w:placeholder>
+                    <w:dataBinding w:prefixMappings="xmlns:ns0='urn:microsoft-dynamics-nav/reports/GudfoodOrderReport/50100/'" w:xpath="/ns0:NavWordReportXmlPart[1]/ns0:Order_Header[1]/ns0:Order_Line[1]/ns0:Description[1]" w:storeItemID="{67495A56-0DE3-4A98-B5F1-DAAC7613534A}"/>
+                    <w:text/>
+                  </w:sdtPr>
+                  <w:sdtEndPr/>
+                  <w:sdtContent>
+                    <w:tc>
+                      <w:tcPr>
+                        <w:tcW w:w="1603" w:type="dxa"/>
+                        <w:tcBorders>
+                          <w:top w:val="single" w:color="4472C4" w:themeColor="accent1" w:sz="12" w:space="0"/>
+                        </w:tcBorders>
+                      </w:tcPr>
+                      <w:p>
+                        <w:proofErr w:type="spellStart"/>
+                        <w:r>
+                          <w:t>Description</w:t>
+                        </w:r>
+                        <w:proofErr w:type="spellEnd"/>
+                      </w:p>
+                    </w:tc>
+                  </w:sdtContent>
+                </w:sdt>
+                <w:sdt>
+                  <w:sdtPr>
+                    <w:alias w:val="#Nav: /Order_Header/Order_Line/Quantity"/>
+                    <w:tag w:val="#Nav: GudfoodOrderReport/50100"/>
+                    <w:id w:val="357397956"/>
+                    <w:placeholder>
+                      <w:docPart w:val="F7AD7317F0DF4DF0AEDC029DD104E5A8"/>
+                    </w:placeholder>
+                    <w:dataBinding w:prefixMappings="xmlns:ns0='urn:microsoft-dynamics-nav/reports/GudfoodOrderReport/50100/'" w:xpath="/ns0:NavWordReportXmlPart[1]/ns0:Order_Header[1]/ns0:Order_Line[1]/ns0:Quantity[1]" w:storeItemID="{67495A56-0DE3-4A98-B5F1-DAAC7613534A}"/>
+                    <w:text/>
+                  </w:sdtPr>
+                  <w:sdtEndPr/>
+                  <w:sdtContent>
+                    <w:tc>
+                      <w:tcPr>
+                        <w:tcW w:w="1601" w:type="dxa"/>
+                        <w:tcBorders>
+                          <w:top w:val="single" w:color="4472C4" w:themeColor="accent1" w:sz="12" w:space="0"/>
+                        </w:tcBorders>
+                      </w:tcPr>
+                      <w:p>
+                        <w:proofErr w:type="spellStart"/>
+                        <w:r>
+                          <w:t>Quantity</w:t>
+                        </w:r>
+                        <w:proofErr w:type="spellEnd"/>
+                      </w:p>
+                    </w:tc>
+                  </w:sdtContent>
+                </w:sdt>
+                <w:sdt>
+                  <w:sdtPr>
+                    <w:alias w:val="#Nav: /Order_Header/Order_Line/Unit_Price"/>
+                    <w:tag w:val="#Nav: GudfoodOrderReport/50100"/>
+                    <w:id w:val="-1994477336"/>
+                    <w:placeholder>
+                      <w:docPart w:val="F7AD7317F0DF4DF0AEDC029DD104E5A8"/>
+                    </w:placeholder>
+                    <w:dataBinding w:prefixMappings="xmlns:ns0='urn:microsoft-dynamics-nav/reports/GudfoodOrderReport/50100/'" w:xpath="/ns0:NavWordReportXmlPart[1]/ns0:Order_Header[1]/ns0:Order_Line[1]/ns0:Unit_Price[1]" w:storeItemID="{67495A56-0DE3-4A98-B5F1-DAAC7613534A}"/>
+                    <w:text/>
+                  </w:sdtPr>
+                  <w:sdtEndPr/>
+                  <w:sdtContent>
+                    <w:tc>
+                      <w:tcPr>
+                        <w:tcW w:w="1602" w:type="dxa"/>
+                        <w:tcBorders>
+                          <w:top w:val="single" w:color="4472C4" w:themeColor="accent1" w:sz="12" w:space="0"/>
+                        </w:tcBorders>
+                      </w:tcPr>
+                      <w:p>
+                        <w:proofErr w:type="spellStart"/>
+                        <w:r>
+                          <w:t>Unit_Price</w:t>
+                        </w:r>
+                        <w:proofErr w:type="spellEnd"/>
+                      </w:p>
+                    </w:tc>
+                  </w:sdtContent>
+                </w:sdt>
+                <w:sdt>
+                  <w:sdtPr>
+                    <w:alias w:val="#Nav: /Order_Header/Order_Line/Amount"/>
+                    <w:tag w:val="#Nav: GudfoodOrderReport/50100"/>
+                    <w:id w:val="230659568"/>
+                    <w:placeholder>
+                      <w:docPart w:val="F7AD7317F0DF4DF0AEDC029DD104E5A8"/>
+                    </w:placeholder>
+                    <w:dataBinding w:prefixMappings="xmlns:ns0='urn:microsoft-dynamics-nav/reports/GudfoodOrderReport/50100/'" w:xpath="/ns0:NavWordReportXmlPart[1]/ns0:Order_Header[1]/ns0:Order_Line[1]/ns0:Amount[1]" w:storeItemID="{67495A56-0DE3-4A98-B5F1-DAAC7613534A}"/>
+                    <w:text/>
+                  </w:sdtPr>
+                  <w:sdtEndPr/>
+                  <w:sdtContent>
+                    <w:tc>
+                      <w:tcPr>
+                        <w:tcW w:w="1601" w:type="dxa"/>
+                        <w:tcBorders>
+                          <w:top w:val="single" w:color="4472C4" w:themeColor="accent1" w:sz="12" w:space="0"/>
+                        </w:tcBorders>
+                      </w:tcPr>
+                      <w:p>
+                        <w:proofErr w:type="spellStart"/>
+                        <w:r>
+                          <w:t>Amount</w:t>
+                        </w:r>
+                        <w:proofErr w:type="spellEnd"/>
+                      </w:p>
+                    </w:tc>
+                  </w:sdtContent>
+                </w:sdt>
+              </w:tr>
+            </w:sdtContent>
+          </w:sdt>
+        </w:sdtContent>
+      </w:sdt>
     </w:tbl>
     <w:p/>
     <w:tbl>
@@ -594,7 +590,13 @@
               <w:rPr>
                 <w:lang w:val="en-US"/>
               </w:rPr>
-              <w:t>Summary Amount</w:t>
+              <w:t>Total</w:t>
+            </w:r>
+            <w:r>
+              <w:rPr>
+                <w:lang w:val="en-US"/>
+              </w:rPr>
+              <w:t xml:space="preserve"> Amount</w:t>
             </w:r>
           </w:p>
         </w:tc>
@@ -606,7 +608,7 @@
             <w:placeholder>
               <w:docPart w:val="DefaultPlaceholder_-1854013440"/>
             </w:placeholder>
-            <w:dataBinding w:prefixMappings="xmlns:ns0='urn:microsoft-dynamics-nav/reports/GudfoodOrderReport/50100/'" w:xpath="/ns0:NavWordReportXmlPart[1]/ns0:Order_Header[1]/ns0:Total_Amount[1]" w:storeItemID="{1D5D28DC-6A10-41BD-8EAD-1242DECC4AD0}"/>
+            <w:dataBinding w:prefixMappings="xmlns:ns0='urn:microsoft-dynamics-nav/reports/GudfoodOrderReport/50100/'" w:xpath="/ns0:NavWordReportXmlPart[1]/ns0:Order_Header[1]/ns0:Total_Amount[1]" w:storeItemID="{67495A56-0DE3-4A98-B5F1-DAAC7613534A}"/>
             <w:text/>
           </w:sdtPr>
           <w:sdtEndPr/>
@@ -1128,6 +1130,64 @@
         </w:p>
       </w:docPartBody>
     </w:docPart>
+    <w:docPart>
+      <w:docPartPr>
+        <w:name w:val="8BB0C81C1D9548BE8BA07BB4E83E8145"/>
+        <w:category>
+          <w:name w:val="Общие"/>
+          <w:gallery w:val="placeholder"/>
+        </w:category>
+        <w:types>
+          <w:type w:val="bbPlcHdr"/>
+        </w:types>
+        <w:behaviors>
+          <w:behavior w:val="content"/>
+        </w:behaviors>
+        <w:guid w:val="{7DEADF16-6440-47BD-8292-F811ED9C5318}"/>
+      </w:docPartPr>
+      <w:docPartBody>
+        <w:p>
+          <w:pPr>
+            <w:pStyle w:val="8BB0C81C1D9548BE8BA07BB4E83E8145"/>
+          </w:pPr>
+          <w:r>
+            <w:rPr>
+              <w:rStyle w:val="a3"/>
+            </w:rPr>
+            <w:t>Введите любое содержимое, которое хотите повторить, включая другие элементы управления содержимым. Чтобы повторить части таблицы, вы можете также добавить этот элемент управления вокруг строк таблицы.</w:t>
+          </w:r>
+        </w:p>
+      </w:docPartBody>
+    </w:docPart>
+    <w:docPart>
+      <w:docPartPr>
+        <w:name w:val="F7AD7317F0DF4DF0AEDC029DD104E5A8"/>
+        <w:category>
+          <w:name w:val="Общие"/>
+          <w:gallery w:val="placeholder"/>
+        </w:category>
+        <w:types>
+          <w:type w:val="bbPlcHdr"/>
+        </w:types>
+        <w:behaviors>
+          <w:behavior w:val="content"/>
+        </w:behaviors>
+        <w:guid w:val="{473D2980-FE86-4F7C-84EF-CA87C42681F5}"/>
+      </w:docPartPr>
+      <w:docPartBody>
+        <w:p>
+          <w:pPr>
+            <w:pStyle w:val="F7AD7317F0DF4DF0AEDC029DD104E5A8"/>
+          </w:pPr>
+          <w:r>
+            <w:rPr>
+              <w:rStyle w:val="a3"/>
+            </w:rPr>
+            <w:t>Место для ввода текста.</w:t>
+          </w:r>
+        </w:p>
+      </w:docPartBody>
+    </w:docPart>
   </w:docParts>
 </w:glossaryDocument>
 </file>
@@ -1136,24 +1196,24 @@
 <w:fonts xmlns:mc="http://schemas.openxmlformats.org/markup-compatibility/2006" xmlns:r="http://schemas.openxmlformats.org/officeDocument/2006/relationships" xmlns:w="http://schemas.openxmlformats.org/wordprocessingml/2006/main" xmlns:w14="http://schemas.microsoft.com/office/word/2010/wordml" xmlns:w15="http://schemas.microsoft.com/office/word/2012/wordml" xmlns:w16cex="http://schemas.microsoft.com/office/word/2018/wordml/cex" xmlns:w16cid="http://schemas.microsoft.com/office/word/2016/wordml/cid" xmlns:w16="http://schemas.microsoft.com/office/word/2018/wordml" xmlns:w16sdtdh="http://schemas.microsoft.com/office/word/2020/wordml/sdtdatahash" xmlns:w16se="http://schemas.microsoft.com/office/word/2015/wordml/symex" mc:Ignorable="w14 w15 w16se w16cid w16 w16cex w16sdtdh">
   <w:font w:name="Calibri">
     <w:panose1 w:val="020F0502020204030204"/>
-    <w:charset w:val="00"/>
+    <w:charset w:val="CC"/>
     <w:family w:val="swiss"/>
     <w:pitch w:val="variable"/>
-    <w:sig w:usb0="E00002FF" w:usb1="4000ACFF" w:usb2="00000001" w:usb3="00000000" w:csb0="0000019F" w:csb1="00000000"/>
+    <w:sig w:usb0="E4002EFF" w:usb1="C000247B" w:usb2="00000009" w:usb3="00000000" w:csb0="000001FF" w:csb1="00000000"/>
   </w:font>
   <w:font w:name="Times New Roman">
     <w:panose1 w:val="02020603050405020304"/>
-    <w:charset w:val="00"/>
+    <w:charset w:val="CC"/>
     <w:family w:val="roman"/>
     <w:pitch w:val="variable"/>
-    <w:sig w:usb0="E0002AFF" w:usb1="C0007843" w:usb2="00000009" w:usb3="00000000" w:csb0="000001FF" w:csb1="00000000"/>
+    <w:sig w:usb0="E0002EFF" w:usb1="C000785B" w:usb2="00000009" w:usb3="00000000" w:csb0="000001FF" w:csb1="00000000"/>
   </w:font>
   <w:font w:name="Calibri Light">
     <w:panose1 w:val="020F0302020204030204"/>
-    <w:charset w:val="00"/>
+    <w:charset w:val="CC"/>
     <w:family w:val="swiss"/>
     <w:pitch w:val="variable"/>
-    <w:sig w:usb0="A00002EF" w:usb1="4000207B" w:usb2="00000000" w:usb3="00000000" w:csb0="0000009F" w:csb1="00000000"/>
+    <w:sig w:usb0="E4002EFF" w:usb1="C000247B" w:usb2="00000009" w:usb3="00000000" w:csb0="000001FF" w:csb1="00000000"/>
   </w:font>
 </w:fonts>
 </file>
@@ -1175,8 +1235,12 @@
   <w:rsids>
     <w:rsidRoot w:val="000327DE"/>
     <w:rsid w:val="000327DE"/>
+    <w:rsid w:val="00084969"/>
+    <w:rsid w:val="00097E66"/>
     <w:rsid w:val="00490770"/>
+    <w:rsid w:val="005967AC"/>
     <w:rsid w:val="0063158C"/>
+    <w:rsid w:val="00966FB6"/>
     <w:rsid w:val="00973662"/>
     <w:rsid w:val="009D2311"/>
     <w:rsid w:val="00AF3DD4"/>
@@ -1635,10 +1699,18 @@
     <w:basedOn w:val="a0"/>
     <w:uiPriority w:val="99"/>
     <w:semiHidden/>
-    <w:rsid w:val="00973662"/>
+    <w:rsid w:val="00966FB6"/>
     <w:rPr>
       <w:color w:val="808080"/>
     </w:rPr>
+  </w:style>
+  <w:style w:type="paragraph" w:customStyle="1" w:styleId="8BB0C81C1D9548BE8BA07BB4E83E8145">
+    <w:name w:val="8BB0C81C1D9548BE8BA07BB4E83E8145"/>
+    <w:rsid w:val="00966FB6"/>
+  </w:style>
+  <w:style w:type="paragraph" w:customStyle="1" w:styleId="F7AD7317F0DF4DF0AEDC029DD104E5A8">
+    <w:name w:val="F7AD7317F0DF4DF0AEDC029DD104E5A8"/>
+    <w:rsid w:val="00966FB6"/>
   </w:style>
 </w:styles>
 </file>
@@ -1945,9 +2017,11 @@
 </a:theme>
 </file>
 
-<file path=customXML/item3.xml>��< ? x m l   v e r s i o n = " 1 . 0 "   e n c o d i n g = " u t f - 1 6 " ? > - 
- < N a v W o r d R e p o r t X m l P a r t   x m l n s = " u r n : m i c r o s o f t - d y n a m i c s - n a v / r e p o r t s / G u d f o o d O r d e r R e p o r t / 5 0 1 0 0 / " > +<file path=customXml/item1.xml><?xml version="1.0" encoding="utf-8"?>
+<b:Sources xmlns:b="http://schemas.openxmlformats.org/officeDocument/2006/bibliography" xmlns="http://schemas.openxmlformats.org/officeDocument/2006/bibliography" SelectedStyle="\APASixthEditionOfficeOnline.xsl" StyleName="APA" Version="6"/>
+</file>
+
+<file path=customXml/item2.xml>��< ? x m l   v e r s i o n = " 1 . 0 "   e n c o d i n g = " u t f - 1 6 " ? > < N a v W o r d R e p o r t X m l P a r t   x m l n s = " u r n : m i c r o s o f t - d y n a m i c s - n a v / r e p o r t s / G u d f o o d O r d e r R e p o r t / 5 0 1 0 0 / " >   
      < O r d e r _ H e a d e r >   
@@ -1982,14 +2056,18 @@
  < / N a v W o r d R e p o r t X m l P a r t > 
 </file>
 
-<file path=customXml/item1.xml><?xml version="1.0" encoding="utf-8"?>
-<b:Sources xmlns:b="http://schemas.openxmlformats.org/officeDocument/2006/bibliography" xmlns="http://schemas.openxmlformats.org/officeDocument/2006/bibliography" SelectedStyle="\APASixthEditionOfficeOnline.xsl" StyleName="APA" Version="6"/>
-</file>
-
 <file path=customXml/itemProps1.xml><?xml version="1.0" encoding="utf-8"?>
 <ds:datastoreItem xmlns:ds="http://schemas.openxmlformats.org/officeDocument/2006/customXml" ds:itemID="{E732D44B-A348-4D00-A98B-273776A69C18}">
   <ds:schemaRefs>
     <ds:schemaRef ds:uri="http://schemas.openxmlformats.org/officeDocument/2006/bibliography"/>
   </ds:schemaRefs>
 </ds:datastoreItem>
+</file>
+
+<file path=customXml/itemProps2.xml><?xml version="1.0" encoding="utf-8"?>
+<ds:datastoreItem xmlns:ds="http://schemas.openxmlformats.org/officeDocument/2006/customXml" ds:itemID="{67495A56-0DE3-4A98-B5F1-DAAC7613534A}">
+  <ds:schemaRefs>
+    <ds:schemaRef ds:uri="urn:microsoft-dynamics-nav/reports/GudfoodOrderReport/50100/"/>
+  </ds:schemaRefs>
+</ds:datastoreItem>
 </file>
</xml_diff>

<commit_message>
Report fixes and other improvments
</commit_message>
<xml_diff>
--- a/GudfoodOrderWord.docx
+++ b/GudfoodOrderWord.docx
@@ -23,6 +23,7 @@
               <w:left w:val="single" w:color="4472C4" w:themeColor="accent1" w:sz="12" w:space="0"/>
               <w:bottom w:val="single" w:color="4472C4" w:themeColor="accent1" w:sz="12" w:space="0"/>
             </w:tcBorders>
+            <w:shd w:val="clear" w:color="auto" w:fill="8EAADB" w:themeFill="accent1" w:themeFillTint="99"/>
           </w:tcPr>
           <w:p>
             <w:pPr>
@@ -45,6 +46,7 @@
               <w:top w:val="single" w:color="4472C4" w:themeColor="accent1" w:sz="12" w:space="0"/>
               <w:bottom w:val="single" w:color="4472C4" w:themeColor="accent1" w:sz="12" w:space="0"/>
             </w:tcBorders>
+            <w:shd w:val="clear" w:color="auto" w:fill="8EAADB" w:themeFill="accent1" w:themeFillTint="99"/>
           </w:tcPr>
           <w:p>
             <w:pPr>
@@ -67,6 +69,7 @@
               <w:top w:val="single" w:color="4472C4" w:themeColor="accent1" w:sz="12" w:space="0"/>
               <w:bottom w:val="single" w:color="4472C4" w:themeColor="accent1" w:sz="12" w:space="0"/>
             </w:tcBorders>
+            <w:shd w:val="clear" w:color="auto" w:fill="8EAADB" w:themeFill="accent1" w:themeFillTint="99"/>
           </w:tcPr>
           <w:p>
             <w:r>
@@ -85,6 +88,7 @@
               <w:bottom w:val="single" w:color="4472C4" w:themeColor="accent1" w:sz="12" w:space="0"/>
               <w:right w:val="single" w:color="4472C4" w:themeColor="accent1" w:sz="12" w:space="0"/>
             </w:tcBorders>
+            <w:shd w:val="clear" w:color="auto" w:fill="8EAADB" w:themeFill="accent1" w:themeFillTint="99"/>
           </w:tcPr>
           <w:p>
             <w:pPr>
@@ -106,13 +110,13 @@
       <w:tr>
         <w:sdt>
           <w:sdtPr>
-            <w:alias w:val="#Nav: /Order_Header/Date_Created"/>
+            <w:alias w:val="#Nav: /GudfoodOrderHeader/Date_Created"/>
             <w:tag w:val="#Nav: GudfoodOrderReport/50100"/>
             <w:id w:val="1267663438"/>
             <w:placeholder>
               <w:docPart w:val="DefaultPlaceholder_-1854013440"/>
             </w:placeholder>
-            <w:dataBinding w:prefixMappings="xmlns:ns0='urn:microsoft-dynamics-nav/reports/GudfoodOrderReport/50100/'" w:xpath="/ns0:NavWordReportXmlPart[1]/ns0:Order_Header[1]/ns0:Date_Created[1]" w:storeItemID="{67495A56-0DE3-4A98-B5F1-DAAC7613534A}"/>
+            <w:dataBinding w:prefixMappings="xmlns:ns0='urn:microsoft-dynamics-nav/reports/GudfoodOrderReport/50100/'" w:xpath="/ns0:NavWordReportXmlPart[1]/ns0:GudfoodOrderHeader[1]/ns0:Date_Created[1]" w:storeItemID="{67495A56-0DE3-4A98-B5F1-DAAC7613534A}"/>
             <w:text/>
           </w:sdtPr>
           <w:sdtEndPr/>
@@ -123,6 +127,7 @@
                 <w:tcBorders>
                   <w:top w:val="single" w:color="4472C4" w:themeColor="accent1" w:sz="12" w:space="0"/>
                 </w:tcBorders>
+                <w:shd w:val="clear" w:color="auto" w:fill="D9E2F3" w:themeFill="accent1" w:themeFillTint="33"/>
               </w:tcPr>
               <w:p>
                 <w:proofErr w:type="spellStart"/>
@@ -136,13 +141,13 @@
         </w:sdt>
         <w:sdt>
           <w:sdtPr>
-            <w:alias w:val="#Nav: /Order_Header/Sell_to_Customer_No_"/>
+            <w:alias w:val="#Nav: /GudfoodOrderHeader/Sell_to_Customer_No_"/>
             <w:tag w:val="#Nav: GudfoodOrderReport/50100"/>
             <w:id w:val="-217433297"/>
             <w:placeholder>
               <w:docPart w:val="DefaultPlaceholder_-1854013440"/>
             </w:placeholder>
-            <w:dataBinding w:prefixMappings="xmlns:ns0='urn:microsoft-dynamics-nav/reports/GudfoodOrderReport/50100/'" w:xpath="/ns0:NavWordReportXmlPart[1]/ns0:Order_Header[1]/ns0:Sell_to_Customer_No_[1]" w:storeItemID="{67495A56-0DE3-4A98-B5F1-DAAC7613534A}"/>
+            <w:dataBinding w:prefixMappings="xmlns:ns0='urn:microsoft-dynamics-nav/reports/GudfoodOrderReport/50100/'" w:xpath="/ns0:NavWordReportXmlPart[1]/ns0:GudfoodOrderHeader[1]/ns0:Sell_to_Customer_No_[1]" w:storeItemID="{67495A56-0DE3-4A98-B5F1-DAAC7613534A}"/>
             <w:text/>
           </w:sdtPr>
           <w:sdtEndPr/>
@@ -153,6 +158,7 @@
                 <w:tcBorders>
                   <w:top w:val="single" w:color="4472C4" w:themeColor="accent1" w:sz="12" w:space="0"/>
                 </w:tcBorders>
+                <w:shd w:val="clear" w:color="auto" w:fill="D9E2F3" w:themeFill="accent1" w:themeFillTint="33"/>
               </w:tcPr>
               <w:p>
                 <w:proofErr w:type="spellStart"/>
@@ -169,13 +175,13 @@
         </w:sdt>
         <w:sdt>
           <w:sdtPr>
-            <w:alias w:val="#Nav: /Order_Header/Sell_to_Customer_Name"/>
+            <w:alias w:val="#Nav: /GudfoodOrderHeader/Sell_to_Customer_Name"/>
             <w:tag w:val="#Nav: GudfoodOrderReport/50100"/>
             <w:id w:val="1211776407"/>
             <w:placeholder>
               <w:docPart w:val="DefaultPlaceholder_-1854013440"/>
             </w:placeholder>
-            <w:dataBinding w:prefixMappings="xmlns:ns0='urn:microsoft-dynamics-nav/reports/GudfoodOrderReport/50100/'" w:xpath="/ns0:NavWordReportXmlPart[1]/ns0:Order_Header[1]/ns0:Sell_to_Customer_Name[1]" w:storeItemID="{67495A56-0DE3-4A98-B5F1-DAAC7613534A}"/>
+            <w:dataBinding w:prefixMappings="xmlns:ns0='urn:microsoft-dynamics-nav/reports/GudfoodOrderReport/50100/'" w:xpath="/ns0:NavWordReportXmlPart[1]/ns0:GudfoodOrderHeader[1]/ns0:Sell_to_Customer_Name[1]" w:storeItemID="{67495A56-0DE3-4A98-B5F1-DAAC7613534A}"/>
             <w:text/>
           </w:sdtPr>
           <w:sdtEndPr/>
@@ -186,6 +192,7 @@
                 <w:tcBorders>
                   <w:top w:val="single" w:color="4472C4" w:themeColor="accent1" w:sz="12" w:space="0"/>
                 </w:tcBorders>
+                <w:shd w:val="clear" w:color="auto" w:fill="D9E2F3" w:themeFill="accent1" w:themeFillTint="33"/>
               </w:tcPr>
               <w:p>
                 <w:proofErr w:type="spellStart"/>
@@ -199,13 +206,13 @@
         </w:sdt>
         <w:sdt>
           <w:sdtPr>
-            <w:alias w:val="#Nav: /Order_Header/USERID"/>
+            <w:alias w:val="#Nav: /GudfoodOrderHeader/USERID"/>
             <w:tag w:val="#Nav: GudfoodOrderReport/50100"/>
             <w:id w:val="758946086"/>
             <w:placeholder>
               <w:docPart w:val="DefaultPlaceholder_-1854013440"/>
             </w:placeholder>
-            <w:dataBinding w:prefixMappings="xmlns:ns0='urn:microsoft-dynamics-nav/reports/GudfoodOrderReport/50100/'" w:xpath="/ns0:NavWordReportXmlPart[1]/ns0:Order_Header[1]/ns0:USERID[1]" w:storeItemID="{67495A56-0DE3-4A98-B5F1-DAAC7613534A}"/>
+            <w:dataBinding w:prefixMappings="xmlns:ns0='urn:microsoft-dynamics-nav/reports/GudfoodOrderReport/50100/'" w:xpath="/ns0:NavWordReportXmlPart[1]/ns0:GudfoodOrderHeader[1]/ns0:USERID[1]" w:storeItemID="{67495A56-0DE3-4A98-B5F1-DAAC7613534A}"/>
             <w:text/>
           </w:sdtPr>
           <w:sdtEndPr/>
@@ -216,6 +223,7 @@
                 <w:tcBorders>
                   <w:top w:val="single" w:color="4472C4" w:themeColor="accent1" w:sz="12" w:space="0"/>
                 </w:tcBorders>
+                <w:shd w:val="clear" w:color="auto" w:fill="D9E2F3" w:themeFill="accent1" w:themeFillTint="33"/>
               </w:tcPr>
               <w:p>
                 <w:r>
@@ -227,7 +235,13 @@
         </w:sdt>
       </w:tr>
     </w:tbl>
-    <w:p/>
+    <w:p>
+      <w:pPr>
+        <w:rPr>
+          <w:lang w:val="en-US"/>
+        </w:rPr>
+      </w:pPr>
+    </w:p>
     <w:tbl>
       <w:tblPr>
         <w:tblStyle w:val="a3"/>
@@ -235,24 +249,25 @@
         <w:tblLook w:val="04A0" w:firstRow="1" w:lastRow="0" w:firstColumn="1" w:lastColumn="0" w:noHBand="0" w:noVBand="1"/>
       </w:tblPr>
       <w:tblGrid>
-        <w:gridCol w:w="1600"/>
-        <w:gridCol w:w="1601"/>
-        <w:gridCol w:w="1603"/>
-        <w:gridCol w:w="1601"/>
-        <w:gridCol w:w="1602"/>
-        <w:gridCol w:w="1601"/>
+        <w:gridCol w:w="1604"/>
+        <w:gridCol w:w="1604"/>
+        <w:gridCol w:w="1605"/>
+        <w:gridCol w:w="1605"/>
+        <w:gridCol w:w="1605"/>
+        <w:gridCol w:w="1605"/>
       </w:tblGrid>
       <w:tr>
         <w:tc>
           <w:tcPr>
-            <w:tcW w:w="1600" w:type="dxa"/>
-            <w:tcBorders>
-              <w:top w:val="single" w:color="4472C4" w:themeColor="accent1" w:sz="12" w:space="0"/>
-              <w:left w:val="single" w:color="4472C4" w:themeColor="accent1" w:sz="12" w:space="0"/>
-              <w:bottom w:val="single" w:color="4472C4" w:themeColor="accent1" w:sz="12" w:space="0"/>
-            </w:tcBorders>
+            <w:tcW w:w="1604" w:type="dxa"/>
+            <w:shd w:val="clear" w:color="auto" w:fill="8EAADB" w:themeFill="accent1" w:themeFillTint="99"/>
           </w:tcPr>
           <w:p>
+            <w:pPr>
+              <w:rPr>
+                <w:lang w:val="en-US"/>
+              </w:rPr>
+            </w:pPr>
             <w:r>
               <w:rPr>
                 <w:lang w:val="en-US"/>
@@ -263,13 +278,34 @@
         </w:tc>
         <w:tc>
           <w:tcPr>
-            <w:tcW w:w="1601" w:type="dxa"/>
-            <w:tcBorders>
-              <w:top w:val="single" w:color="4472C4" w:themeColor="accent1" w:sz="12" w:space="0"/>
-              <w:bottom w:val="single" w:color="4472C4" w:themeColor="accent1" w:sz="12" w:space="0"/>
-            </w:tcBorders>
+            <w:tcW w:w="1604" w:type="dxa"/>
+            <w:shd w:val="clear" w:color="auto" w:fill="8EAADB" w:themeFill="accent1" w:themeFillTint="99"/>
           </w:tcPr>
           <w:p>
+            <w:pPr>
+              <w:rPr>
+                <w:lang w:val="en-US"/>
+              </w:rPr>
+            </w:pPr>
+            <w:r>
+              <w:rPr>
+                <w:lang w:val="en-US"/>
+              </w:rPr>
+              <w:t>Item Type</w:t>
+            </w:r>
+          </w:p>
+        </w:tc>
+        <w:tc>
+          <w:tcPr>
+            <w:tcW w:w="1605" w:type="dxa"/>
+            <w:shd w:val="clear" w:color="auto" w:fill="8EAADB" w:themeFill="accent1" w:themeFillTint="99"/>
+          </w:tcPr>
+          <w:p>
+            <w:pPr>
+              <w:rPr>
+                <w:lang w:val="en-US"/>
+              </w:rPr>
+            </w:pPr>
             <w:r>
               <w:rPr>
                 <w:lang w:val="en-US"/>
@@ -280,30 +316,15 @@
         </w:tc>
         <w:tc>
           <w:tcPr>
-            <w:tcW w:w="1603" w:type="dxa"/>
-            <w:tcBorders>
-              <w:top w:val="single" w:color="4472C4" w:themeColor="accent1" w:sz="12" w:space="0"/>
-              <w:bottom w:val="single" w:color="4472C4" w:themeColor="accent1" w:sz="12" w:space="0"/>
-            </w:tcBorders>
+            <w:tcW w:w="1605" w:type="dxa"/>
+            <w:shd w:val="clear" w:color="auto" w:fill="8EAADB" w:themeFill="accent1" w:themeFillTint="99"/>
           </w:tcPr>
           <w:p>
-            <w:r>
-              <w:rPr>
-                <w:lang w:val="en-US"/>
-              </w:rPr>
-              <w:t>Item Type</w:t>
-            </w:r>
-          </w:p>
-        </w:tc>
-        <w:tc>
-          <w:tcPr>
-            <w:tcW w:w="1601" w:type="dxa"/>
-            <w:tcBorders>
-              <w:top w:val="single" w:color="4472C4" w:themeColor="accent1" w:sz="12" w:space="0"/>
-              <w:bottom w:val="single" w:color="4472C4" w:themeColor="accent1" w:sz="12" w:space="0"/>
-            </w:tcBorders>
-          </w:tcPr>
-          <w:p>
+            <w:pPr>
+              <w:rPr>
+                <w:lang w:val="en-US"/>
+              </w:rPr>
+            </w:pPr>
             <w:r>
               <w:rPr>
                 <w:lang w:val="en-US"/>
@@ -314,13 +335,15 @@
         </w:tc>
         <w:tc>
           <w:tcPr>
-            <w:tcW w:w="1602" w:type="dxa"/>
-            <w:tcBorders>
-              <w:top w:val="single" w:color="4472C4" w:themeColor="accent1" w:sz="12" w:space="0"/>
-              <w:bottom w:val="single" w:color="4472C4" w:themeColor="accent1" w:sz="12" w:space="0"/>
-            </w:tcBorders>
+            <w:tcW w:w="1605" w:type="dxa"/>
+            <w:shd w:val="clear" w:color="auto" w:fill="8EAADB" w:themeFill="accent1" w:themeFillTint="99"/>
           </w:tcPr>
           <w:p>
+            <w:pPr>
+              <w:rPr>
+                <w:lang w:val="en-US"/>
+              </w:rPr>
+            </w:pPr>
             <w:r>
               <w:rPr>
                 <w:lang w:val="en-US"/>
@@ -331,14 +354,15 @@
         </w:tc>
         <w:tc>
           <w:tcPr>
-            <w:tcW w:w="1601" w:type="dxa"/>
-            <w:tcBorders>
-              <w:top w:val="single" w:color="4472C4" w:themeColor="accent1" w:sz="12" w:space="0"/>
-              <w:bottom w:val="single" w:color="4472C4" w:themeColor="accent1" w:sz="12" w:space="0"/>
-              <w:right w:val="single" w:color="4472C4" w:themeColor="accent1" w:sz="12" w:space="0"/>
-            </w:tcBorders>
+            <w:tcW w:w="1605" w:type="dxa"/>
+            <w:shd w:val="clear" w:color="auto" w:fill="8EAADB" w:themeFill="accent1" w:themeFillTint="99"/>
           </w:tcPr>
           <w:p>
+            <w:pPr>
+              <w:rPr>
+                <w:lang w:val="en-US"/>
+              </w:rPr>
+            </w:pPr>
             <w:r>
               <w:rPr>
                 <w:lang w:val="en-US"/>
@@ -350,52 +374,67 @@
       </w:tr>
       <w:sdt>
         <w:sdtPr>
-          <w:alias w:val="#Nav: /Order_Header/Order_Line"/>
+          <w:rPr>
+            <w:lang w:val="en-US"/>
+          </w:rPr>
+          <w:id w:val="-1359657735"/>
+          <w15:dataBinding w:prefixMappings="xmlns:ns0='urn:microsoft-dynamics-nav/reports/GudfoodOrderReport/50100/'" w:xpath="/ns0:NavWordReportXmlPart[1]/ns0:GudfoodOrderHeader[1]/ns0:GudfoodOrderLine" w:storeItemID="{67495A56-0DE3-4A98-B5F1-DAAC7613534A}"/>
+          <w15:repeatingSection/>
+          <w:alias w:val="#Nav: /GudfoodOrderHeader/GudfoodOrderLine"/>
           <w:tag w:val="#Nav: GudfoodOrderReport/50100"/>
-          <w:id w:val="690879897"/>
-          <w15:dataBinding w:prefixMappings="xmlns:ns0='urn:microsoft-dynamics-nav/reports/GudfoodOrderReport/50100/'" w:xpath="/ns0:NavWordReportXmlPart[1]/ns0:Order_Header[1]/ns0:Order_Line" w:storeItemID="{67495A56-0DE3-4A98-B5F1-DAAC7613534A}"/>
-          <w15:repeatingSection/>
         </w:sdtPr>
-        <w:sdtEndPr/>
         <w:sdtContent>
           <w:sdt>
             <w:sdtPr>
-              <w:id w:val="200761532"/>
+              <w:rPr>
+                <w:lang w:val="en-US"/>
+              </w:rPr>
+              <w:id w:val="-1582987867"/>
               <w:placeholder>
-                <w:docPart w:val="8BB0C81C1D9548BE8BA07BB4E83E8145"/>
+                <w:docPart w:val="DefaultPlaceholder_-1854013435"/>
               </w:placeholder>
               <w15:repeatingSectionItem/>
             </w:sdtPr>
-            <w:sdtEndPr/>
             <w:sdtContent>
               <w:tr>
                 <w:sdt>
                   <w:sdtPr>
-                    <w:alias w:val="#Nav: /Order_Header/Order_Line/Item_No_"/>
+                    <w:rPr>
+                      <w:lang w:val="en-US"/>
+                    </w:rPr>
+                    <w:id w:val="-1538260387"/>
+                    <w:placeholder>
+                      <w:docPart w:val="DefaultPlaceholder_-1854013440"/>
+                    </w:placeholder>
+                    <w:dataBinding w:prefixMappings="xmlns:ns0='urn:microsoft-dynamics-nav/reports/GudfoodOrderReport/50100/'" w:xpath="/ns0:NavWordReportXmlPart[1]/ns0:GudfoodOrderHeader[1]/ns0:GudfoodOrderLine[1]/ns0:Item_No_[1]" w:storeItemID="{67495A56-0DE3-4A98-B5F1-DAAC7613534A}"/>
+                    <w:text/>
+                    <w:alias w:val="#Nav: /GudfoodOrderHeader/GudfoodOrderLine/Item_No_"/>
                     <w:tag w:val="#Nav: GudfoodOrderReport/50100"/>
-                    <w:id w:val="347456013"/>
-                    <w:placeholder>
-                      <w:docPart w:val="F7AD7317F0DF4DF0AEDC029DD104E5A8"/>
-                    </w:placeholder>
-                    <w:dataBinding w:prefixMappings="xmlns:ns0='urn:microsoft-dynamics-nav/reports/GudfoodOrderReport/50100/'" w:xpath="/ns0:NavWordReportXmlPart[1]/ns0:Order_Header[1]/ns0:Order_Line[1]/ns0:Item_No_[1]" w:storeItemID="{67495A56-0DE3-4A98-B5F1-DAAC7613534A}"/>
-                    <w:text/>
                   </w:sdtPr>
-                  <w:sdtEndPr/>
                   <w:sdtContent>
                     <w:tc>
                       <w:tcPr>
-                        <w:tcW w:w="1600" w:type="dxa"/>
-                        <w:tcBorders>
-                          <w:top w:val="single" w:color="4472C4" w:themeColor="accent1" w:sz="12" w:space="0"/>
-                        </w:tcBorders>
+                        <w:tcW w:w="1604" w:type="dxa"/>
+                        <w:shd w:val="clear" w:color="auto" w:fill="D9E2F3" w:themeFill="accent1" w:themeFillTint="33"/>
                       </w:tcPr>
                       <w:p>
+                        <w:pPr>
+                          <w:rPr>
+                            <w:lang w:val="en-US"/>
+                          </w:rPr>
+                        </w:pPr>
                         <w:proofErr w:type="spellStart"/>
                         <w:r>
+                          <w:rPr>
+                            <w:lang w:val="en-US"/>
+                          </w:rPr>
                           <w:t>Item_No</w:t>
                         </w:r>
                         <w:proofErr w:type="spellEnd"/>
                         <w:r>
+                          <w:rPr>
+                            <w:lang w:val="en-US"/>
+                          </w:rPr>
                           <w:t>_</w:t>
                         </w:r>
                       </w:p>
@@ -404,27 +443,35 @@
                 </w:sdt>
                 <w:sdt>
                   <w:sdtPr>
-                    <w:alias w:val="#Nav: /Order_Header/Order_Line/Item_Type"/>
+                    <w:rPr>
+                      <w:lang w:val="en-US"/>
+                    </w:rPr>
+                    <w:id w:val="934874780"/>
+                    <w:placeholder>
+                      <w:docPart w:val="DefaultPlaceholder_-1854013440"/>
+                    </w:placeholder>
+                    <w:dataBinding w:prefixMappings="xmlns:ns0='urn:microsoft-dynamics-nav/reports/GudfoodOrderReport/50100/'" w:xpath="/ns0:NavWordReportXmlPart[1]/ns0:GudfoodOrderHeader[1]/ns0:GudfoodOrderLine[1]/ns0:Item_Type[1]" w:storeItemID="{67495A56-0DE3-4A98-B5F1-DAAC7613534A}"/>
+                    <w:text/>
+                    <w:alias w:val="#Nav: /GudfoodOrderHeader/GudfoodOrderLine/Item_Type"/>
                     <w:tag w:val="#Nav: GudfoodOrderReport/50100"/>
-                    <w:id w:val="-54773941"/>
-                    <w:placeholder>
-                      <w:docPart w:val="F7AD7317F0DF4DF0AEDC029DD104E5A8"/>
-                    </w:placeholder>
-                    <w:dataBinding w:prefixMappings="xmlns:ns0='urn:microsoft-dynamics-nav/reports/GudfoodOrderReport/50100/'" w:xpath="/ns0:NavWordReportXmlPart[1]/ns0:Order_Header[1]/ns0:Order_Line[1]/ns0:Item_Type[1]" w:storeItemID="{67495A56-0DE3-4A98-B5F1-DAAC7613534A}"/>
-                    <w:text/>
                   </w:sdtPr>
-                  <w:sdtEndPr/>
                   <w:sdtContent>
                     <w:tc>
                       <w:tcPr>
-                        <w:tcW w:w="1601" w:type="dxa"/>
-                        <w:tcBorders>
-                          <w:top w:val="single" w:color="4472C4" w:themeColor="accent1" w:sz="12" w:space="0"/>
-                        </w:tcBorders>
+                        <w:tcW w:w="1604" w:type="dxa"/>
+                        <w:shd w:val="clear" w:color="auto" w:fill="D9E2F3" w:themeFill="accent1" w:themeFillTint="33"/>
                       </w:tcPr>
                       <w:p>
+                        <w:pPr>
+                          <w:rPr>
+                            <w:lang w:val="en-US"/>
+                          </w:rPr>
+                        </w:pPr>
                         <w:proofErr w:type="spellStart"/>
                         <w:r>
+                          <w:rPr>
+                            <w:lang w:val="en-US"/>
+                          </w:rPr>
                           <w:t>Item_Type</w:t>
                         </w:r>
                         <w:proofErr w:type="spellEnd"/>
@@ -434,87 +481,107 @@
                 </w:sdt>
                 <w:sdt>
                   <w:sdtPr>
-                    <w:alias w:val="#Nav: /Order_Header/Order_Line/Description"/>
+                    <w:rPr>
+                      <w:lang w:val="en-US"/>
+                    </w:rPr>
+                    <w:id w:val="653569327"/>
+                    <w:placeholder>
+                      <w:docPart w:val="DefaultPlaceholder_-1854013440"/>
+                    </w:placeholder>
+                    <w:dataBinding w:prefixMappings="xmlns:ns0='urn:microsoft-dynamics-nav/reports/GudfoodOrderReport/50100/'" w:xpath="/ns0:NavWordReportXmlPart[1]/ns0:GudfoodOrderHeader[1]/ns0:GudfoodOrderLine[1]/ns0:Description[1]" w:storeItemID="{67495A56-0DE3-4A98-B5F1-DAAC7613534A}"/>
+                    <w:text/>
+                    <w:alias w:val="#Nav: /GudfoodOrderHeader/GudfoodOrderLine/Description"/>
                     <w:tag w:val="#Nav: GudfoodOrderReport/50100"/>
-                    <w:id w:val="1331567534"/>
-                    <w:placeholder>
-                      <w:docPart w:val="F7AD7317F0DF4DF0AEDC029DD104E5A8"/>
-                    </w:placeholder>
-                    <w:dataBinding w:prefixMappings="xmlns:ns0='urn:microsoft-dynamics-nav/reports/GudfoodOrderReport/50100/'" w:xpath="/ns0:NavWordReportXmlPart[1]/ns0:Order_Header[1]/ns0:Order_Line[1]/ns0:Description[1]" w:storeItemID="{67495A56-0DE3-4A98-B5F1-DAAC7613534A}"/>
-                    <w:text/>
                   </w:sdtPr>
-                  <w:sdtEndPr/>
                   <w:sdtContent>
                     <w:tc>
                       <w:tcPr>
-                        <w:tcW w:w="1603" w:type="dxa"/>
-                        <w:tcBorders>
-                          <w:top w:val="single" w:color="4472C4" w:themeColor="accent1" w:sz="12" w:space="0"/>
-                        </w:tcBorders>
+                        <w:tcW w:w="1605" w:type="dxa"/>
+                        <w:shd w:val="clear" w:color="auto" w:fill="D9E2F3" w:themeFill="accent1" w:themeFillTint="33"/>
                       </w:tcPr>
                       <w:p>
-                        <w:proofErr w:type="spellStart"/>
+                        <w:pPr>
+                          <w:rPr>
+                            <w:lang w:val="en-US"/>
+                          </w:rPr>
+                        </w:pPr>
                         <w:r>
+                          <w:rPr>
+                            <w:lang w:val="en-US"/>
+                          </w:rPr>
                           <w:t>Description</w:t>
                         </w:r>
-                        <w:proofErr w:type="spellEnd"/>
                       </w:p>
                     </w:tc>
                   </w:sdtContent>
                 </w:sdt>
                 <w:sdt>
                   <w:sdtPr>
-                    <w:alias w:val="#Nav: /Order_Header/Order_Line/Quantity"/>
+                    <w:rPr>
+                      <w:lang w:val="en-US"/>
+                    </w:rPr>
+                    <w:id w:val="343211875"/>
+                    <w:placeholder>
+                      <w:docPart w:val="DefaultPlaceholder_-1854013440"/>
+                    </w:placeholder>
+                    <w:dataBinding w:prefixMappings="xmlns:ns0='urn:microsoft-dynamics-nav/reports/GudfoodOrderReport/50100/'" w:xpath="/ns0:NavWordReportXmlPart[1]/ns0:GudfoodOrderHeader[1]/ns0:GudfoodOrderLine[1]/ns0:Quantity[1]" w:storeItemID="{67495A56-0DE3-4A98-B5F1-DAAC7613534A}"/>
+                    <w:text/>
+                    <w:alias w:val="#Nav: /GudfoodOrderHeader/GudfoodOrderLine/Quantity"/>
                     <w:tag w:val="#Nav: GudfoodOrderReport/50100"/>
-                    <w:id w:val="357397956"/>
-                    <w:placeholder>
-                      <w:docPart w:val="F7AD7317F0DF4DF0AEDC029DD104E5A8"/>
-                    </w:placeholder>
-                    <w:dataBinding w:prefixMappings="xmlns:ns0='urn:microsoft-dynamics-nav/reports/GudfoodOrderReport/50100/'" w:xpath="/ns0:NavWordReportXmlPart[1]/ns0:Order_Header[1]/ns0:Order_Line[1]/ns0:Quantity[1]" w:storeItemID="{67495A56-0DE3-4A98-B5F1-DAAC7613534A}"/>
-                    <w:text/>
                   </w:sdtPr>
-                  <w:sdtEndPr/>
                   <w:sdtContent>
                     <w:tc>
                       <w:tcPr>
-                        <w:tcW w:w="1601" w:type="dxa"/>
-                        <w:tcBorders>
-                          <w:top w:val="single" w:color="4472C4" w:themeColor="accent1" w:sz="12" w:space="0"/>
-                        </w:tcBorders>
+                        <w:tcW w:w="1605" w:type="dxa"/>
+                        <w:shd w:val="clear" w:color="auto" w:fill="D9E2F3" w:themeFill="accent1" w:themeFillTint="33"/>
                       </w:tcPr>
                       <w:p>
-                        <w:proofErr w:type="spellStart"/>
+                        <w:pPr>
+                          <w:rPr>
+                            <w:lang w:val="en-US"/>
+                          </w:rPr>
+                        </w:pPr>
                         <w:r>
+                          <w:rPr>
+                            <w:lang w:val="en-US"/>
+                          </w:rPr>
                           <w:t>Quantity</w:t>
                         </w:r>
-                        <w:proofErr w:type="spellEnd"/>
                       </w:p>
                     </w:tc>
                   </w:sdtContent>
                 </w:sdt>
                 <w:sdt>
                   <w:sdtPr>
-                    <w:alias w:val="#Nav: /Order_Header/Order_Line/Unit_Price"/>
+                    <w:rPr>
+                      <w:lang w:val="en-US"/>
+                    </w:rPr>
+                    <w:id w:val="-784724576"/>
+                    <w:placeholder>
+                      <w:docPart w:val="DefaultPlaceholder_-1854013440"/>
+                    </w:placeholder>
+                    <w:dataBinding w:prefixMappings="xmlns:ns0='urn:microsoft-dynamics-nav/reports/GudfoodOrderReport/50100/'" w:xpath="/ns0:NavWordReportXmlPart[1]/ns0:GudfoodOrderHeader[1]/ns0:GudfoodOrderLine[1]/ns0:Unit_Price[1]" w:storeItemID="{67495A56-0DE3-4A98-B5F1-DAAC7613534A}"/>
+                    <w:text/>
+                    <w:alias w:val="#Nav: /GudfoodOrderHeader/GudfoodOrderLine/Unit_Price"/>
                     <w:tag w:val="#Nav: GudfoodOrderReport/50100"/>
-                    <w:id w:val="-1994477336"/>
-                    <w:placeholder>
-                      <w:docPart w:val="F7AD7317F0DF4DF0AEDC029DD104E5A8"/>
-                    </w:placeholder>
-                    <w:dataBinding w:prefixMappings="xmlns:ns0='urn:microsoft-dynamics-nav/reports/GudfoodOrderReport/50100/'" w:xpath="/ns0:NavWordReportXmlPart[1]/ns0:Order_Header[1]/ns0:Order_Line[1]/ns0:Unit_Price[1]" w:storeItemID="{67495A56-0DE3-4A98-B5F1-DAAC7613534A}"/>
-                    <w:text/>
                   </w:sdtPr>
-                  <w:sdtEndPr/>
                   <w:sdtContent>
                     <w:tc>
                       <w:tcPr>
-                        <w:tcW w:w="1602" w:type="dxa"/>
-                        <w:tcBorders>
-                          <w:top w:val="single" w:color="4472C4" w:themeColor="accent1" w:sz="12" w:space="0"/>
-                        </w:tcBorders>
+                        <w:tcW w:w="1605" w:type="dxa"/>
+                        <w:shd w:val="clear" w:color="auto" w:fill="D9E2F3" w:themeFill="accent1" w:themeFillTint="33"/>
                       </w:tcPr>
                       <w:p>
+                        <w:pPr>
+                          <w:rPr>
+                            <w:lang w:val="en-US"/>
+                          </w:rPr>
+                        </w:pPr>
                         <w:proofErr w:type="spellStart"/>
                         <w:r>
+                          <w:rPr>
+                            <w:lang w:val="en-US"/>
+                          </w:rPr>
                           <w:t>Unit_Price</w:t>
                         </w:r>
                         <w:proofErr w:type="spellEnd"/>
@@ -524,30 +591,36 @@
                 </w:sdt>
                 <w:sdt>
                   <w:sdtPr>
-                    <w:alias w:val="#Nav: /Order_Header/Order_Line/Amount"/>
+                    <w:rPr>
+                      <w:lang w:val="en-US"/>
+                    </w:rPr>
+                    <w:id w:val="1832631114"/>
+                    <w:placeholder>
+                      <w:docPart w:val="DefaultPlaceholder_-1854013440"/>
+                    </w:placeholder>
+                    <w:dataBinding w:prefixMappings="xmlns:ns0='urn:microsoft-dynamics-nav/reports/GudfoodOrderReport/50100/'" w:xpath="/ns0:NavWordReportXmlPart[1]/ns0:GudfoodOrderHeader[1]/ns0:GudfoodOrderLine[1]/ns0:Amount[1]" w:storeItemID="{67495A56-0DE3-4A98-B5F1-DAAC7613534A}"/>
+                    <w:text/>
+                    <w:alias w:val="#Nav: /GudfoodOrderHeader/GudfoodOrderLine/Amount"/>
                     <w:tag w:val="#Nav: GudfoodOrderReport/50100"/>
-                    <w:id w:val="230659568"/>
-                    <w:placeholder>
-                      <w:docPart w:val="F7AD7317F0DF4DF0AEDC029DD104E5A8"/>
-                    </w:placeholder>
-                    <w:dataBinding w:prefixMappings="xmlns:ns0='urn:microsoft-dynamics-nav/reports/GudfoodOrderReport/50100/'" w:xpath="/ns0:NavWordReportXmlPart[1]/ns0:Order_Header[1]/ns0:Order_Line[1]/ns0:Amount[1]" w:storeItemID="{67495A56-0DE3-4A98-B5F1-DAAC7613534A}"/>
-                    <w:text/>
                   </w:sdtPr>
-                  <w:sdtEndPr/>
                   <w:sdtContent>
                     <w:tc>
                       <w:tcPr>
-                        <w:tcW w:w="1601" w:type="dxa"/>
-                        <w:tcBorders>
-                          <w:top w:val="single" w:color="4472C4" w:themeColor="accent1" w:sz="12" w:space="0"/>
-                        </w:tcBorders>
+                        <w:tcW w:w="1605" w:type="dxa"/>
+                        <w:shd w:val="clear" w:color="auto" w:fill="D9E2F3" w:themeFill="accent1" w:themeFillTint="33"/>
                       </w:tcPr>
                       <w:p>
-                        <w:proofErr w:type="spellStart"/>
+                        <w:pPr>
+                          <w:rPr>
+                            <w:lang w:val="en-US"/>
+                          </w:rPr>
+                        </w:pPr>
                         <w:r>
+                          <w:rPr>
+                            <w:lang w:val="en-US"/>
+                          </w:rPr>
                           <w:t>Amount</w:t>
                         </w:r>
-                        <w:proofErr w:type="spellEnd"/>
                       </w:p>
                     </w:tc>
                   </w:sdtContent>
@@ -558,7 +631,13 @@
         </w:sdtContent>
       </w:sdt>
     </w:tbl>
-    <w:p/>
+    <w:p>
+      <w:pPr>
+        <w:rPr>
+          <w:lang w:val="en-US"/>
+        </w:rPr>
+      </w:pPr>
+    </w:p>
     <w:tbl>
       <w:tblPr>
         <w:tblStyle w:val="a3"/>
@@ -579,6 +658,7 @@
               <w:bottom w:val="single" w:color="4472C4" w:themeColor="accent1" w:sz="12" w:space="0"/>
               <w:right w:val="single" w:color="4472C4" w:themeColor="accent1" w:sz="12" w:space="0"/>
             </w:tcBorders>
+            <w:shd w:val="clear" w:color="auto" w:fill="8EAADB" w:themeFill="accent1" w:themeFillTint="99"/>
           </w:tcPr>
           <w:p>
             <w:pPr>
@@ -602,13 +682,13 @@
         </w:tc>
         <w:sdt>
           <w:sdtPr>
-            <w:alias w:val="#Nav: /Order_Header/Total_Amount"/>
+            <w:alias w:val="#Nav: /GudfoodOrderHeader/Total_Amount"/>
             <w:tag w:val="#Nav: GudfoodOrderReport/50100"/>
             <w:id w:val="-895273849"/>
             <w:placeholder>
               <w:docPart w:val="DefaultPlaceholder_-1854013440"/>
             </w:placeholder>
-            <w:dataBinding w:prefixMappings="xmlns:ns0='urn:microsoft-dynamics-nav/reports/GudfoodOrderReport/50100/'" w:xpath="/ns0:NavWordReportXmlPart[1]/ns0:Order_Header[1]/ns0:Total_Amount[1]" w:storeItemID="{67495A56-0DE3-4A98-B5F1-DAAC7613534A}"/>
+            <w:dataBinding w:prefixMappings="xmlns:ns0='urn:microsoft-dynamics-nav/reports/GudfoodOrderReport/50100/'" w:xpath="/ns0:NavWordReportXmlPart[1]/ns0:GudfoodOrderHeader[1]/ns0:Total_Amount[1]" w:storeItemID="{67495A56-0DE3-4A98-B5F1-DAAC7613534A}"/>
             <w:text/>
           </w:sdtPr>
           <w:sdtEndPr/>
@@ -619,6 +699,7 @@
                 <w:tcBorders>
                   <w:left w:val="single" w:color="4472C4" w:themeColor="accent1" w:sz="12" w:space="0"/>
                 </w:tcBorders>
+                <w:shd w:val="clear" w:color="auto" w:fill="D9E2F3" w:themeFill="accent1" w:themeFillTint="33"/>
               </w:tcPr>
               <w:p>
                 <w:proofErr w:type="spellStart"/>
@@ -1132,7 +1213,7 @@
     </w:docPart>
     <w:docPart>
       <w:docPartPr>
-        <w:name w:val="8BB0C81C1D9548BE8BA07BB4E83E8145"/>
+        <w:name w:val="DefaultPlaceholder_-1854013435"/>
         <w:category>
           <w:name w:val="Общие"/>
           <w:gallery w:val="placeholder"/>
@@ -1143,47 +1224,15 @@
         <w:behaviors>
           <w:behavior w:val="content"/>
         </w:behaviors>
-        <w:guid w:val="{7DEADF16-6440-47BD-8292-F811ED9C5318}"/>
+        <w:guid w:val="{944948D8-7047-486C-8270-0DB5F141EF63}"/>
       </w:docPartPr>
       <w:docPartBody>
         <w:p>
-          <w:pPr>
-            <w:pStyle w:val="8BB0C81C1D9548BE8BA07BB4E83E8145"/>
-          </w:pPr>
           <w:r>
             <w:rPr>
               <w:rStyle w:val="a3"/>
             </w:rPr>
             <w:t>Введите любое содержимое, которое хотите повторить, включая другие элементы управления содержимым. Чтобы повторить части таблицы, вы можете также добавить этот элемент управления вокруг строк таблицы.</w:t>
-          </w:r>
-        </w:p>
-      </w:docPartBody>
-    </w:docPart>
-    <w:docPart>
-      <w:docPartPr>
-        <w:name w:val="F7AD7317F0DF4DF0AEDC029DD104E5A8"/>
-        <w:category>
-          <w:name w:val="Общие"/>
-          <w:gallery w:val="placeholder"/>
-        </w:category>
-        <w:types>
-          <w:type w:val="bbPlcHdr"/>
-        </w:types>
-        <w:behaviors>
-          <w:behavior w:val="content"/>
-        </w:behaviors>
-        <w:guid w:val="{473D2980-FE86-4F7C-84EF-CA87C42681F5}"/>
-      </w:docPartPr>
-      <w:docPartBody>
-        <w:p>
-          <w:pPr>
-            <w:pStyle w:val="F7AD7317F0DF4DF0AEDC029DD104E5A8"/>
-          </w:pPr>
-          <w:r>
-            <w:rPr>
-              <w:rStyle w:val="a3"/>
-            </w:rPr>
-            <w:t>Место для ввода текста.</w:t>
           </w:r>
         </w:p>
       </w:docPartBody>
@@ -1237,15 +1286,22 @@
     <w:rsid w:val="000327DE"/>
     <w:rsid w:val="00084969"/>
     <w:rsid w:val="00097E66"/>
+    <w:rsid w:val="00163274"/>
+    <w:rsid w:val="00352477"/>
     <w:rsid w:val="00490770"/>
+    <w:rsid w:val="00591010"/>
     <w:rsid w:val="005967AC"/>
     <w:rsid w:val="0063158C"/>
+    <w:rsid w:val="007E36B0"/>
+    <w:rsid w:val="00862856"/>
     <w:rsid w:val="00966FB6"/>
     <w:rsid w:val="00973662"/>
     <w:rsid w:val="009D2311"/>
     <w:rsid w:val="00AF3DD4"/>
     <w:rsid w:val="00CB361B"/>
+    <w:rsid w:val="00CF5E36"/>
     <w:rsid w:val="00E65B45"/>
+    <w:rsid w:val="00F22D66"/>
   </w:rsids>
   <m:mathPr>
     <m:mathFont m:val="Cambria Math"/>
@@ -1699,18 +1755,18 @@
     <w:basedOn w:val="a0"/>
     <w:uiPriority w:val="99"/>
     <w:semiHidden/>
-    <w:rsid w:val="00966FB6"/>
+    <w:rsid w:val="00591010"/>
     <w:rPr>
       <w:color w:val="808080"/>
     </w:rPr>
   </w:style>
-  <w:style w:type="paragraph" w:customStyle="1" w:styleId="8BB0C81C1D9548BE8BA07BB4E83E8145">
-    <w:name w:val="8BB0C81C1D9548BE8BA07BB4E83E8145"/>
-    <w:rsid w:val="00966FB6"/>
+  <w:style w:type="paragraph" w:customStyle="1" w:styleId="7AD69B5FB468468D99793E9FE6732DB6">
+    <w:name w:val="7AD69B5FB468468D99793E9FE6732DB6"/>
+    <w:rsid w:val="00591010"/>
   </w:style>
-  <w:style w:type="paragraph" w:customStyle="1" w:styleId="F7AD7317F0DF4DF0AEDC029DD104E5A8">
-    <w:name w:val="F7AD7317F0DF4DF0AEDC029DD104E5A8"/>
-    <w:rsid w:val="00966FB6"/>
+  <w:style w:type="paragraph" w:customStyle="1" w:styleId="613EE7B2A93B47E5A4BFE375E75B4C5D">
+    <w:name w:val="613EE7B2A93B47E5A4BFE375E75B4C5D"/>
+    <w:rsid w:val="00591010"/>
   </w:style>
 </w:styles>
 </file>
@@ -2023,7 +2079,7 @@
 
 <file path=customXml/item2.xml>��< ? x m l   v e r s i o n = " 1 . 0 "   e n c o d i n g = " u t f - 1 6 " ? > < N a v W o r d R e p o r t X m l P a r t   x m l n s = " u r n : m i c r o s o f t - d y n a m i c s - n a v / r e p o r t s / G u d f o o d O r d e r R e p o r t / 5 0 1 0 0 / " >   
-     < O r d e r _ H e a d e r > +     < G u d f o o d O r d e r H e a d e r >   
          < D a t e _ C r e a t e d > D a t e _ C r e a t e d < / D a t e _ C r e a t e d >   
@@ -2035,7 +2091,7 @@
  
          < U S E R I D > U S E R I D < / U S E R I D >   
-         < O r d e r _ L i n e > +         < G u d f o o d O r d e r L i n e >   
              < A m o u n t > A m o u n t < / A m o u n t >   
@@ -2049,9 +2105,9 @@
  
              < U n i t _ P r i c e > U n i t _ P r i c e < / U n i t _ P r i c e >   
-         < / O r d e r _ L i n e > +         < / G u d f o o d O r d e r L i n e >   
-     < / O r d e r _ H e a d e r > +     < / G u d f o o d O r d e r H e a d e r >   
  < / N a v W o r d R e p o r t X m l P a r t > 
 </file>

</xml_diff>

<commit_message>
ML Reports and minor fixes
</commit_message>
<xml_diff>
--- a/GudfoodOrderWord.docx
+++ b/GudfoodOrderWord.docx
@@ -9,77 +9,122 @@
         <w:tblLook w:val="04A0" w:firstRow="1" w:lastRow="0" w:firstColumn="1" w:lastColumn="0" w:noHBand="0" w:noVBand="1"/>
       </w:tblPr>
       <w:tblGrid>
-        <w:gridCol w:w="2384"/>
-        <w:gridCol w:w="2404"/>
-        <w:gridCol w:w="2450"/>
-        <w:gridCol w:w="2370"/>
+        <w:gridCol w:w="2217"/>
+        <w:gridCol w:w="2979"/>
+        <w:gridCol w:w="3144"/>
+        <w:gridCol w:w="1268"/>
       </w:tblGrid>
       <w:tr>
-        <w:tc>
-          <w:tcPr>
-            <w:tcW w:w="2407" w:type="dxa"/>
-            <w:tcBorders>
-              <w:top w:val="single" w:color="4472C4" w:themeColor="accent1" w:sz="12" w:space="0"/>
-              <w:left w:val="single" w:color="4472C4" w:themeColor="accent1" w:sz="12" w:space="0"/>
-              <w:bottom w:val="single" w:color="4472C4" w:themeColor="accent1" w:sz="12" w:space="0"/>
-            </w:tcBorders>
-            <w:shd w:val="clear" w:color="auto" w:fill="8EAADB" w:themeFill="accent1" w:themeFillTint="99"/>
-          </w:tcPr>
-          <w:p>
-            <w:pPr>
-              <w:rPr>
-                <w:lang w:val="en-US"/>
-              </w:rPr>
-            </w:pPr>
-            <w:r>
-              <w:rPr>
-                <w:lang w:val="en-US"/>
-              </w:rPr>
-              <w:t>Created Date</w:t>
-            </w:r>
-          </w:p>
-        </w:tc>
-        <w:tc>
-          <w:tcPr>
-            <w:tcW w:w="2407" w:type="dxa"/>
-            <w:tcBorders>
-              <w:top w:val="single" w:color="4472C4" w:themeColor="accent1" w:sz="12" w:space="0"/>
-              <w:bottom w:val="single" w:color="4472C4" w:themeColor="accent1" w:sz="12" w:space="0"/>
-            </w:tcBorders>
-            <w:shd w:val="clear" w:color="auto" w:fill="8EAADB" w:themeFill="accent1" w:themeFillTint="99"/>
-          </w:tcPr>
-          <w:p>
-            <w:pPr>
-              <w:rPr>
-                <w:lang w:val="en-US"/>
-              </w:rPr>
-            </w:pPr>
-            <w:r>
-              <w:rPr>
-                <w:lang w:val="en-US"/>
-              </w:rPr>
-              <w:t>Sell-to Customer No.</w:t>
-            </w:r>
-          </w:p>
-        </w:tc>
-        <w:tc>
-          <w:tcPr>
-            <w:tcW w:w="2407" w:type="dxa"/>
-            <w:tcBorders>
-              <w:top w:val="single" w:color="4472C4" w:themeColor="accent1" w:sz="12" w:space="0"/>
-              <w:bottom w:val="single" w:color="4472C4" w:themeColor="accent1" w:sz="12" w:space="0"/>
-            </w:tcBorders>
-            <w:shd w:val="clear" w:color="auto" w:fill="8EAADB" w:themeFill="accent1" w:themeFillTint="99"/>
-          </w:tcPr>
-          <w:p>
-            <w:r>
-              <w:rPr>
-                <w:lang w:val="en-US"/>
-              </w:rPr>
-              <w:t>Sell-to Customer Name</w:t>
-            </w:r>
-          </w:p>
-        </w:tc>
+        <w:sdt>
+          <w:sdtPr>
+            <w:rPr>
+              <w:lang w:val="en-US"/>
+            </w:rPr>
+            <w:id w:val="1992209642"/>
+            <w:placeholder>
+              <w:docPart w:val="DefaultPlaceholder_-1854013440"/>
+            </w:placeholder>
+            <w:dataBinding w:prefixMappings="xmlns:ns0='urn:microsoft-dynamics-nav/reports/GudfoodOrderReport/50100/'" w:xpath="/ns0:NavWordReportXmlPart[1]/ns0:Labels[1]/ns0:Date_CreatedCaption[1]" w:storeItemID="{67495A56-0DE3-4A98-B5F1-DAAC7613534A}"/>
+            <w:text/>
+            <w:alias w:val="#Nav: /Labels/Date_CreatedCaption"/>
+            <w:tag w:val="#Nav: GudfoodOrderReport/50100"/>
+          </w:sdtPr>
+          <w:sdtContent>
+            <w:tc>
+              <w:tcPr>
+                <w:tcW w:w="2407" w:type="dxa"/>
+                <w:tcBorders>
+                  <w:top w:val="single" w:color="4472C4" w:themeColor="accent1" w:sz="12" w:space="0"/>
+                  <w:left w:val="single" w:color="4472C4" w:themeColor="accent1" w:sz="12" w:space="0"/>
+                  <w:bottom w:val="single" w:color="4472C4" w:themeColor="accent1" w:sz="12" w:space="0"/>
+                </w:tcBorders>
+                <w:shd w:val="clear" w:color="auto" w:fill="8EAADB" w:themeFill="accent1" w:themeFillTint="99"/>
+              </w:tcPr>
+              <w:p>
+                <w:pPr>
+                  <w:rPr>
+                    <w:lang w:val="en-US"/>
+                  </w:rPr>
+                </w:pPr>
+                <w:r>
+                  <w:rPr>
+                    <w:lang w:val="en-US"/>
+                  </w:rPr>
+                  <w:t>Date_CreatedCaption</w:t>
+                </w:r>
+              </w:p>
+            </w:tc>
+          </w:sdtContent>
+        </w:sdt>
+        <w:sdt>
+          <w:sdtPr>
+            <w:rPr>
+              <w:lang w:val="en-US"/>
+            </w:rPr>
+            <w:id w:val="958228699"/>
+            <w:placeholder>
+              <w:docPart w:val="DefaultPlaceholder_-1854013440"/>
+            </w:placeholder>
+            <w:dataBinding w:prefixMappings="xmlns:ns0='urn:microsoft-dynamics-nav/reports/GudfoodOrderReport/50100/'" w:xpath="/ns0:NavWordReportXmlPart[1]/ns0:Labels[1]/ns0:Sell_to_Customer_No_Caption[1]" w:storeItemID="{67495A56-0DE3-4A98-B5F1-DAAC7613534A}"/>
+            <w:text/>
+            <w:alias w:val="#Nav: /Labels/Sell_to_Customer_No_Caption"/>
+            <w:tag w:val="#Nav: GudfoodOrderReport/50100"/>
+          </w:sdtPr>
+          <w:sdtContent>
+            <w:tc>
+              <w:tcPr>
+                <w:tcW w:w="2407" w:type="dxa"/>
+                <w:tcBorders>
+                  <w:top w:val="single" w:color="4472C4" w:themeColor="accent1" w:sz="12" w:space="0"/>
+                  <w:bottom w:val="single" w:color="4472C4" w:themeColor="accent1" w:sz="12" w:space="0"/>
+                </w:tcBorders>
+                <w:shd w:val="clear" w:color="auto" w:fill="8EAADB" w:themeFill="accent1" w:themeFillTint="99"/>
+              </w:tcPr>
+              <w:p>
+                <w:pPr>
+                  <w:rPr>
+                    <w:lang w:val="en-US"/>
+                  </w:rPr>
+                </w:pPr>
+                <w:r>
+                  <w:rPr>
+                    <w:lang w:val="en-US"/>
+                  </w:rPr>
+                  <w:t>Sell_to_Customer_No_Caption</w:t>
+                </w:r>
+              </w:p>
+            </w:tc>
+          </w:sdtContent>
+        </w:sdt>
+        <w:sdt>
+          <w:sdtPr>
+            <w:id w:val="1099528514"/>
+            <w:placeholder>
+              <w:docPart w:val="DefaultPlaceholder_-1854013440"/>
+            </w:placeholder>
+            <w:dataBinding w:prefixMappings="xmlns:ns0='urn:microsoft-dynamics-nav/reports/GudfoodOrderReport/50100/'" w:xpath="/ns0:NavWordReportXmlPart[1]/ns0:Labels[1]/ns0:Sell_to_Customer_NameCaption[1]" w:storeItemID="{67495A56-0DE3-4A98-B5F1-DAAC7613534A}"/>
+            <w:text/>
+            <w:alias w:val="#Nav: /Labels/Sell_to_Customer_NameCaption"/>
+            <w:tag w:val="#Nav: GudfoodOrderReport/50100"/>
+          </w:sdtPr>
+          <w:sdtContent>
+            <w:tc>
+              <w:tcPr>
+                <w:tcW w:w="2407" w:type="dxa"/>
+                <w:tcBorders>
+                  <w:top w:val="single" w:color="4472C4" w:themeColor="accent1" w:sz="12" w:space="0"/>
+                  <w:bottom w:val="single" w:color="4472C4" w:themeColor="accent1" w:sz="12" w:space="0"/>
+                </w:tcBorders>
+                <w:shd w:val="clear" w:color="auto" w:fill="8EAADB" w:themeFill="accent1" w:themeFillTint="99"/>
+              </w:tcPr>
+              <w:p>
+                <w:r>
+                  <w:t>Sell_to_Customer_NameCaption</w:t>
+                </w:r>
+              </w:p>
+            </w:tc>
+          </w:sdtContent>
+        </w:sdt>
         <w:tc>
           <w:tcPr>
             <w:tcW w:w="2407" w:type="dxa"/>
@@ -96,14 +141,12 @@
                 <w:lang w:val="en-US"/>
               </w:rPr>
             </w:pPr>
-            <w:proofErr w:type="spellStart"/>
             <w:r>
               <w:rPr>
                 <w:lang w:val="en-US"/>
               </w:rPr>
               <w:t>UserID</w:t>
             </w:r>
-            <w:proofErr w:type="spellEnd"/>
           </w:p>
         </w:tc>
       </w:tr>
@@ -130,11 +173,9 @@
                 <w:shd w:val="clear" w:color="auto" w:fill="D9E2F3" w:themeFill="accent1" w:themeFillTint="33"/>
               </w:tcPr>
               <w:p>
-                <w:proofErr w:type="spellStart"/>
                 <w:r>
                   <w:t>Date_Created</w:t>
                 </w:r>
-                <w:proofErr w:type="spellEnd"/>
               </w:p>
             </w:tc>
           </w:sdtContent>
@@ -161,13 +202,8 @@
                 <w:shd w:val="clear" w:color="auto" w:fill="D9E2F3" w:themeFill="accent1" w:themeFillTint="33"/>
               </w:tcPr>
               <w:p>
-                <w:proofErr w:type="spellStart"/>
                 <w:r>
-                  <w:t>Sell_to_Customer_No</w:t>
-                </w:r>
-                <w:proofErr w:type="spellEnd"/>
-                <w:r>
-                  <w:t>_</w:t>
+                  <w:t>Sell_to_Customer_No_</w:t>
                 </w:r>
               </w:p>
             </w:tc>
@@ -195,11 +231,9 @@
                 <w:shd w:val="clear" w:color="auto" w:fill="D9E2F3" w:themeFill="accent1" w:themeFillTint="33"/>
               </w:tcPr>
               <w:p>
-                <w:proofErr w:type="spellStart"/>
                 <w:r>
                   <w:t>Sell_to_Customer_Name</w:t>
                 </w:r>
-                <w:proofErr w:type="spellEnd"/>
               </w:p>
             </w:tc>
           </w:sdtContent>
@@ -249,140 +283,243 @@
         <w:tblLook w:val="04A0" w:firstRow="1" w:lastRow="0" w:firstColumn="1" w:lastColumn="0" w:noHBand="0" w:noVBand="1"/>
       </w:tblPr>
       <w:tblGrid>
-        <w:gridCol w:w="1604"/>
-        <w:gridCol w:w="1604"/>
-        <w:gridCol w:w="1605"/>
-        <w:gridCol w:w="1605"/>
-        <w:gridCol w:w="1605"/>
-        <w:gridCol w:w="1605"/>
+        <w:gridCol w:w="1610"/>
+        <w:gridCol w:w="1667"/>
+        <w:gridCol w:w="1726"/>
+        <w:gridCol w:w="1515"/>
+        <w:gridCol w:w="1647"/>
+        <w:gridCol w:w="1463"/>
       </w:tblGrid>
       <w:tr>
-        <w:tc>
-          <w:tcPr>
-            <w:tcW w:w="1604" w:type="dxa"/>
-            <w:shd w:val="clear" w:color="auto" w:fill="8EAADB" w:themeFill="accent1" w:themeFillTint="99"/>
-          </w:tcPr>
-          <w:p>
-            <w:pPr>
-              <w:rPr>
-                <w:lang w:val="en-US"/>
-              </w:rPr>
-            </w:pPr>
-            <w:r>
-              <w:rPr>
-                <w:lang w:val="en-US"/>
-              </w:rPr>
-              <w:t>Item No.</w:t>
-            </w:r>
-          </w:p>
-        </w:tc>
-        <w:tc>
-          <w:tcPr>
-            <w:tcW w:w="1604" w:type="dxa"/>
-            <w:shd w:val="clear" w:color="auto" w:fill="8EAADB" w:themeFill="accent1" w:themeFillTint="99"/>
-          </w:tcPr>
-          <w:p>
-            <w:pPr>
-              <w:rPr>
-                <w:lang w:val="en-US"/>
-              </w:rPr>
-            </w:pPr>
-            <w:r>
-              <w:rPr>
-                <w:lang w:val="en-US"/>
-              </w:rPr>
-              <w:t>Item Type</w:t>
-            </w:r>
-          </w:p>
-        </w:tc>
-        <w:tc>
-          <w:tcPr>
-            <w:tcW w:w="1605" w:type="dxa"/>
-            <w:shd w:val="clear" w:color="auto" w:fill="8EAADB" w:themeFill="accent1" w:themeFillTint="99"/>
-          </w:tcPr>
-          <w:p>
-            <w:pPr>
-              <w:rPr>
-                <w:lang w:val="en-US"/>
-              </w:rPr>
-            </w:pPr>
-            <w:r>
-              <w:rPr>
-                <w:lang w:val="en-US"/>
-              </w:rPr>
-              <w:t>Description</w:t>
-            </w:r>
-          </w:p>
-        </w:tc>
-        <w:tc>
-          <w:tcPr>
-            <w:tcW w:w="1605" w:type="dxa"/>
-            <w:shd w:val="clear" w:color="auto" w:fill="8EAADB" w:themeFill="accent1" w:themeFillTint="99"/>
-          </w:tcPr>
-          <w:p>
-            <w:pPr>
-              <w:rPr>
-                <w:lang w:val="en-US"/>
-              </w:rPr>
-            </w:pPr>
-            <w:r>
-              <w:rPr>
-                <w:lang w:val="en-US"/>
-              </w:rPr>
-              <w:t>Quantity</w:t>
-            </w:r>
-          </w:p>
-        </w:tc>
-        <w:tc>
-          <w:tcPr>
-            <w:tcW w:w="1605" w:type="dxa"/>
-            <w:shd w:val="clear" w:color="auto" w:fill="8EAADB" w:themeFill="accent1" w:themeFillTint="99"/>
-          </w:tcPr>
-          <w:p>
-            <w:pPr>
-              <w:rPr>
-                <w:lang w:val="en-US"/>
-              </w:rPr>
-            </w:pPr>
-            <w:r>
-              <w:rPr>
-                <w:lang w:val="en-US"/>
-              </w:rPr>
-              <w:t>Unit Price</w:t>
-            </w:r>
-          </w:p>
-        </w:tc>
-        <w:tc>
-          <w:tcPr>
-            <w:tcW w:w="1605" w:type="dxa"/>
-            <w:shd w:val="clear" w:color="auto" w:fill="8EAADB" w:themeFill="accent1" w:themeFillTint="99"/>
-          </w:tcPr>
-          <w:p>
-            <w:pPr>
-              <w:rPr>
-                <w:lang w:val="en-US"/>
-              </w:rPr>
-            </w:pPr>
-            <w:r>
-              <w:rPr>
-                <w:lang w:val="en-US"/>
-              </w:rPr>
-              <w:t>Amount</w:t>
-            </w:r>
-          </w:p>
-        </w:tc>
+        <w:sdt>
+          <w:sdtPr>
+            <w:rPr>
+              <w:lang w:val="en-US"/>
+            </w:rPr>
+            <w:id w:val="1016579090"/>
+            <w:placeholder>
+              <w:docPart w:val="DefaultPlaceholder_-1854013440"/>
+            </w:placeholder>
+            <w:dataBinding w:prefixMappings="xmlns:ns0='urn:microsoft-dynamics-nav/reports/GudfoodOrderReport/50100/'" w:xpath="/ns0:NavWordReportXmlPart[1]/ns0:Labels[1]/ns0:Item_No_Caption[1]" w:storeItemID="{67495A56-0DE3-4A98-B5F1-DAAC7613534A}"/>
+            <w:text/>
+            <w:alias w:val="#Nav: /Labels/Item_No_Caption"/>
+            <w:tag w:val="#Nav: GudfoodOrderReport/50100"/>
+          </w:sdtPr>
+          <w:sdtContent>
+            <w:tc>
+              <w:tcPr>
+                <w:tcW w:w="1604" w:type="dxa"/>
+                <w:shd w:val="clear" w:color="auto" w:fill="8EAADB" w:themeFill="accent1" w:themeFillTint="99"/>
+              </w:tcPr>
+              <w:p>
+                <w:pPr>
+                  <w:rPr>
+                    <w:lang w:val="en-US"/>
+                  </w:rPr>
+                </w:pPr>
+                <w:r>
+                  <w:rPr>
+                    <w:lang w:val="en-US"/>
+                  </w:rPr>
+                  <w:t>Item_No_Caption</w:t>
+                </w:r>
+              </w:p>
+            </w:tc>
+          </w:sdtContent>
+        </w:sdt>
+        <w:sdt>
+          <w:sdtPr>
+            <w:rPr>
+              <w:lang w:val="en-US"/>
+            </w:rPr>
+            <w:id w:val="-1930418543"/>
+            <w:placeholder>
+              <w:docPart w:val="DefaultPlaceholder_-1854013440"/>
+            </w:placeholder>
+            <w:dataBinding w:prefixMappings="xmlns:ns0='urn:microsoft-dynamics-nav/reports/GudfoodOrderReport/50100/'" w:xpath="/ns0:NavWordReportXmlPart[1]/ns0:Labels[1]/ns0:Item_TypeCaption[1]" w:storeItemID="{67495A56-0DE3-4A98-B5F1-DAAC7613534A}"/>
+            <w:text/>
+            <w:alias w:val="#Nav: /Labels/Item_TypeCaption"/>
+            <w:tag w:val="#Nav: GudfoodOrderReport/50100"/>
+          </w:sdtPr>
+          <w:sdtContent>
+            <w:tc>
+              <w:tcPr>
+                <w:tcW w:w="1604" w:type="dxa"/>
+                <w:shd w:val="clear" w:color="auto" w:fill="8EAADB" w:themeFill="accent1" w:themeFillTint="99"/>
+              </w:tcPr>
+              <w:p>
+                <w:pPr>
+                  <w:rPr>
+                    <w:lang w:val="en-US"/>
+                  </w:rPr>
+                </w:pPr>
+                <w:r>
+                  <w:rPr>
+                    <w:lang w:val="en-US"/>
+                  </w:rPr>
+                  <w:t>Item_TypeCaption</w:t>
+                </w:r>
+              </w:p>
+            </w:tc>
+          </w:sdtContent>
+        </w:sdt>
+        <w:sdt>
+          <w:sdtPr>
+            <w:rPr>
+              <w:lang w:val="en-US"/>
+            </w:rPr>
+            <w:id w:val="2038855500"/>
+            <w:placeholder>
+              <w:docPart w:val="DefaultPlaceholder_-1854013440"/>
+            </w:placeholder>
+            <w:dataBinding w:prefixMappings="xmlns:ns0='urn:microsoft-dynamics-nav/reports/GudfoodOrderReport/50100/'" w:xpath="/ns0:NavWordReportXmlPart[1]/ns0:Labels[1]/ns0:DescriptionCaption[1]" w:storeItemID="{67495A56-0DE3-4A98-B5F1-DAAC7613534A}"/>
+            <w:text/>
+            <w:alias w:val="#Nav: /Labels/DescriptionCaption"/>
+            <w:tag w:val="#Nav: GudfoodOrderReport/50100"/>
+          </w:sdtPr>
+          <w:sdtContent>
+            <w:tc>
+              <w:tcPr>
+                <w:tcW w:w="1605" w:type="dxa"/>
+                <w:shd w:val="clear" w:color="auto" w:fill="8EAADB" w:themeFill="accent1" w:themeFillTint="99"/>
+              </w:tcPr>
+              <w:p>
+                <w:pPr>
+                  <w:rPr>
+                    <w:lang w:val="en-US"/>
+                  </w:rPr>
+                </w:pPr>
+                <w:r>
+                  <w:rPr>
+                    <w:lang w:val="en-US"/>
+                  </w:rPr>
+                  <w:t>DescriptionCaption</w:t>
+                </w:r>
+              </w:p>
+            </w:tc>
+          </w:sdtContent>
+        </w:sdt>
+        <w:sdt>
+          <w:sdtPr>
+            <w:rPr>
+              <w:lang w:val="en-US"/>
+            </w:rPr>
+            <w:id w:val="808526913"/>
+            <w:placeholder>
+              <w:docPart w:val="DefaultPlaceholder_-1854013440"/>
+            </w:placeholder>
+            <w:dataBinding w:prefixMappings="xmlns:ns0='urn:microsoft-dynamics-nav/reports/GudfoodOrderReport/50100/'" w:xpath="/ns0:NavWordReportXmlPart[1]/ns0:Labels[1]/ns0:QuantityCaption[1]" w:storeItemID="{67495A56-0DE3-4A98-B5F1-DAAC7613534A}"/>
+            <w:text/>
+            <w:alias w:val="#Nav: /Labels/QuantityCaption"/>
+            <w:tag w:val="#Nav: GudfoodOrderReport/50100"/>
+          </w:sdtPr>
+          <w:sdtContent>
+            <w:tc>
+              <w:tcPr>
+                <w:tcW w:w="1605" w:type="dxa"/>
+                <w:shd w:val="clear" w:color="auto" w:fill="8EAADB" w:themeFill="accent1" w:themeFillTint="99"/>
+              </w:tcPr>
+              <w:p>
+                <w:pPr>
+                  <w:rPr>
+                    <w:lang w:val="en-US"/>
+                  </w:rPr>
+                </w:pPr>
+                <w:r>
+                  <w:rPr>
+                    <w:lang w:val="en-US"/>
+                  </w:rPr>
+                  <w:t>QuantityCaption</w:t>
+                </w:r>
+              </w:p>
+            </w:tc>
+          </w:sdtContent>
+        </w:sdt>
+        <w:sdt>
+          <w:sdtPr>
+            <w:rPr>
+              <w:lang w:val="en-US"/>
+            </w:rPr>
+            <w:id w:val="139011738"/>
+            <w:placeholder>
+              <w:docPart w:val="DefaultPlaceholder_-1854013440"/>
+            </w:placeholder>
+            <w:dataBinding w:prefixMappings="xmlns:ns0='urn:microsoft-dynamics-nav/reports/GudfoodOrderReport/50100/'" w:xpath="/ns0:NavWordReportXmlPart[1]/ns0:Labels[1]/ns0:Unit_PriceCaption[1]" w:storeItemID="{67495A56-0DE3-4A98-B5F1-DAAC7613534A}"/>
+            <w:text/>
+            <w:alias w:val="#Nav: /Labels/Unit_PriceCaption"/>
+            <w:tag w:val="#Nav: GudfoodOrderReport/50100"/>
+          </w:sdtPr>
+          <w:sdtContent>
+            <w:tc>
+              <w:tcPr>
+                <w:tcW w:w="1605" w:type="dxa"/>
+                <w:shd w:val="clear" w:color="auto" w:fill="8EAADB" w:themeFill="accent1" w:themeFillTint="99"/>
+              </w:tcPr>
+              <w:p>
+                <w:pPr>
+                  <w:rPr>
+                    <w:lang w:val="en-US"/>
+                  </w:rPr>
+                </w:pPr>
+                <w:r>
+                  <w:rPr>
+                    <w:lang w:val="en-US"/>
+                  </w:rPr>
+                  <w:t>Unit_PriceCaption</w:t>
+                </w:r>
+              </w:p>
+            </w:tc>
+          </w:sdtContent>
+        </w:sdt>
+        <w:sdt>
+          <w:sdtPr>
+            <w:rPr>
+              <w:lang w:val="en-US"/>
+            </w:rPr>
+            <w:id w:val="792321772"/>
+            <w:placeholder>
+              <w:docPart w:val="DefaultPlaceholder_-1854013440"/>
+            </w:placeholder>
+            <w:dataBinding w:prefixMappings="xmlns:ns0='urn:microsoft-dynamics-nav/reports/GudfoodOrderReport/50100/'" w:xpath="/ns0:NavWordReportXmlPart[1]/ns0:Labels[1]/ns0:AmountCaption[1]" w:storeItemID="{67495A56-0DE3-4A98-B5F1-DAAC7613534A}"/>
+            <w:text/>
+            <w:alias w:val="#Nav: /Labels/AmountCaption"/>
+            <w:tag w:val="#Nav: GudfoodOrderReport/50100"/>
+          </w:sdtPr>
+          <w:sdtContent>
+            <w:tc>
+              <w:tcPr>
+                <w:tcW w:w="1605" w:type="dxa"/>
+                <w:shd w:val="clear" w:color="auto" w:fill="8EAADB" w:themeFill="accent1" w:themeFillTint="99"/>
+              </w:tcPr>
+              <w:p>
+                <w:pPr>
+                  <w:rPr>
+                    <w:lang w:val="en-US"/>
+                  </w:rPr>
+                </w:pPr>
+                <w:r>
+                  <w:rPr>
+                    <w:lang w:val="en-US"/>
+                  </w:rPr>
+                  <w:t>AmountCaption</w:t>
+                </w:r>
+              </w:p>
+            </w:tc>
+          </w:sdtContent>
+        </w:sdt>
       </w:tr>
       <w:sdt>
         <w:sdtPr>
           <w:rPr>
             <w:lang w:val="en-US"/>
           </w:rPr>
+          <w:alias w:val="#Nav: /GudfoodOrderHeader/GudfoodOrderLine"/>
+          <w:tag w:val="#Nav: GudfoodOrderReport/50100"/>
           <w:id w:val="-1359657735"/>
           <w15:dataBinding w:prefixMappings="xmlns:ns0='urn:microsoft-dynamics-nav/reports/GudfoodOrderReport/50100/'" w:xpath="/ns0:NavWordReportXmlPart[1]/ns0:GudfoodOrderHeader[1]/ns0:GudfoodOrderLine" w:storeItemID="{67495A56-0DE3-4A98-B5F1-DAAC7613534A}"/>
           <w15:repeatingSection/>
-          <w:alias w:val="#Nav: /GudfoodOrderHeader/GudfoodOrderLine"/>
-          <w:tag w:val="#Nav: GudfoodOrderReport/50100"/>
         </w:sdtPr>
+        <w:sdtEndPr/>
         <w:sdtContent>
           <w:sdt>
             <w:sdtPr>
@@ -395,6 +532,7 @@
               </w:placeholder>
               <w15:repeatingSectionItem/>
             </w:sdtPr>
+            <w:sdtEndPr/>
             <w:sdtContent>
               <w:tr>
                 <w:sdt>
@@ -402,15 +540,16 @@
                     <w:rPr>
                       <w:lang w:val="en-US"/>
                     </w:rPr>
+                    <w:alias w:val="#Nav: /GudfoodOrderHeader/GudfoodOrderLine/Item_No_"/>
+                    <w:tag w:val="#Nav: GudfoodOrderReport/50100"/>
                     <w:id w:val="-1538260387"/>
                     <w:placeholder>
                       <w:docPart w:val="DefaultPlaceholder_-1854013440"/>
                     </w:placeholder>
                     <w:dataBinding w:prefixMappings="xmlns:ns0='urn:microsoft-dynamics-nav/reports/GudfoodOrderReport/50100/'" w:xpath="/ns0:NavWordReportXmlPart[1]/ns0:GudfoodOrderHeader[1]/ns0:GudfoodOrderLine[1]/ns0:Item_No_[1]" w:storeItemID="{67495A56-0DE3-4A98-B5F1-DAAC7613534A}"/>
                     <w:text/>
-                    <w:alias w:val="#Nav: /GudfoodOrderHeader/GudfoodOrderLine/Item_No_"/>
-                    <w:tag w:val="#Nav: GudfoodOrderReport/50100"/>
                   </w:sdtPr>
+                  <w:sdtEndPr/>
                   <w:sdtContent>
                     <w:tc>
                       <w:tcPr>
@@ -423,19 +562,11 @@
                             <w:lang w:val="en-US"/>
                           </w:rPr>
                         </w:pPr>
-                        <w:proofErr w:type="spellStart"/>
                         <w:r>
                           <w:rPr>
                             <w:lang w:val="en-US"/>
                           </w:rPr>
-                          <w:t>Item_No</w:t>
-                        </w:r>
-                        <w:proofErr w:type="spellEnd"/>
-                        <w:r>
-                          <w:rPr>
-                            <w:lang w:val="en-US"/>
-                          </w:rPr>
-                          <w:t>_</w:t>
+                          <w:t>Item_No_</w:t>
                         </w:r>
                       </w:p>
                     </w:tc>
@@ -446,15 +577,16 @@
                     <w:rPr>
                       <w:lang w:val="en-US"/>
                     </w:rPr>
+                    <w:alias w:val="#Nav: /GudfoodOrderHeader/GudfoodOrderLine/Item_Type"/>
+                    <w:tag w:val="#Nav: GudfoodOrderReport/50100"/>
                     <w:id w:val="934874780"/>
                     <w:placeholder>
                       <w:docPart w:val="DefaultPlaceholder_-1854013440"/>
                     </w:placeholder>
                     <w:dataBinding w:prefixMappings="xmlns:ns0='urn:microsoft-dynamics-nav/reports/GudfoodOrderReport/50100/'" w:xpath="/ns0:NavWordReportXmlPart[1]/ns0:GudfoodOrderHeader[1]/ns0:GudfoodOrderLine[1]/ns0:Item_Type[1]" w:storeItemID="{67495A56-0DE3-4A98-B5F1-DAAC7613534A}"/>
                     <w:text/>
-                    <w:alias w:val="#Nav: /GudfoodOrderHeader/GudfoodOrderLine/Item_Type"/>
-                    <w:tag w:val="#Nav: GudfoodOrderReport/50100"/>
                   </w:sdtPr>
+                  <w:sdtEndPr/>
                   <w:sdtContent>
                     <w:tc>
                       <w:tcPr>
@@ -467,14 +599,12 @@
                             <w:lang w:val="en-US"/>
                           </w:rPr>
                         </w:pPr>
-                        <w:proofErr w:type="spellStart"/>
                         <w:r>
                           <w:rPr>
                             <w:lang w:val="en-US"/>
                           </w:rPr>
                           <w:t>Item_Type</w:t>
                         </w:r>
-                        <w:proofErr w:type="spellEnd"/>
                       </w:p>
                     </w:tc>
                   </w:sdtContent>
@@ -484,15 +614,16 @@
                     <w:rPr>
                       <w:lang w:val="en-US"/>
                     </w:rPr>
+                    <w:alias w:val="#Nav: /GudfoodOrderHeader/GudfoodOrderLine/Description"/>
+                    <w:tag w:val="#Nav: GudfoodOrderReport/50100"/>
                     <w:id w:val="653569327"/>
                     <w:placeholder>
                       <w:docPart w:val="DefaultPlaceholder_-1854013440"/>
                     </w:placeholder>
                     <w:dataBinding w:prefixMappings="xmlns:ns0='urn:microsoft-dynamics-nav/reports/GudfoodOrderReport/50100/'" w:xpath="/ns0:NavWordReportXmlPart[1]/ns0:GudfoodOrderHeader[1]/ns0:GudfoodOrderLine[1]/ns0:Description[1]" w:storeItemID="{67495A56-0DE3-4A98-B5F1-DAAC7613534A}"/>
                     <w:text/>
-                    <w:alias w:val="#Nav: /GudfoodOrderHeader/GudfoodOrderLine/Description"/>
-                    <w:tag w:val="#Nav: GudfoodOrderReport/50100"/>
                   </w:sdtPr>
+                  <w:sdtEndPr/>
                   <w:sdtContent>
                     <w:tc>
                       <w:tcPr>
@@ -520,15 +651,16 @@
                     <w:rPr>
                       <w:lang w:val="en-US"/>
                     </w:rPr>
+                    <w:alias w:val="#Nav: /GudfoodOrderHeader/GudfoodOrderLine/Quantity"/>
+                    <w:tag w:val="#Nav: GudfoodOrderReport/50100"/>
                     <w:id w:val="343211875"/>
                     <w:placeholder>
                       <w:docPart w:val="DefaultPlaceholder_-1854013440"/>
                     </w:placeholder>
                     <w:dataBinding w:prefixMappings="xmlns:ns0='urn:microsoft-dynamics-nav/reports/GudfoodOrderReport/50100/'" w:xpath="/ns0:NavWordReportXmlPart[1]/ns0:GudfoodOrderHeader[1]/ns0:GudfoodOrderLine[1]/ns0:Quantity[1]" w:storeItemID="{67495A56-0DE3-4A98-B5F1-DAAC7613534A}"/>
                     <w:text/>
-                    <w:alias w:val="#Nav: /GudfoodOrderHeader/GudfoodOrderLine/Quantity"/>
-                    <w:tag w:val="#Nav: GudfoodOrderReport/50100"/>
                   </w:sdtPr>
+                  <w:sdtEndPr/>
                   <w:sdtContent>
                     <w:tc>
                       <w:tcPr>
@@ -556,15 +688,16 @@
                     <w:rPr>
                       <w:lang w:val="en-US"/>
                     </w:rPr>
+                    <w:alias w:val="#Nav: /GudfoodOrderHeader/GudfoodOrderLine/Unit_Price"/>
+                    <w:tag w:val="#Nav: GudfoodOrderReport/50100"/>
                     <w:id w:val="-784724576"/>
                     <w:placeholder>
                       <w:docPart w:val="DefaultPlaceholder_-1854013440"/>
                     </w:placeholder>
                     <w:dataBinding w:prefixMappings="xmlns:ns0='urn:microsoft-dynamics-nav/reports/GudfoodOrderReport/50100/'" w:xpath="/ns0:NavWordReportXmlPart[1]/ns0:GudfoodOrderHeader[1]/ns0:GudfoodOrderLine[1]/ns0:Unit_Price[1]" w:storeItemID="{67495A56-0DE3-4A98-B5F1-DAAC7613534A}"/>
                     <w:text/>
-                    <w:alias w:val="#Nav: /GudfoodOrderHeader/GudfoodOrderLine/Unit_Price"/>
-                    <w:tag w:val="#Nav: GudfoodOrderReport/50100"/>
                   </w:sdtPr>
+                  <w:sdtEndPr/>
                   <w:sdtContent>
                     <w:tc>
                       <w:tcPr>
@@ -577,14 +710,12 @@
                             <w:lang w:val="en-US"/>
                           </w:rPr>
                         </w:pPr>
-                        <w:proofErr w:type="spellStart"/>
                         <w:r>
                           <w:rPr>
                             <w:lang w:val="en-US"/>
                           </w:rPr>
                           <w:t>Unit_Price</w:t>
                         </w:r>
-                        <w:proofErr w:type="spellEnd"/>
                       </w:p>
                     </w:tc>
                   </w:sdtContent>
@@ -594,15 +725,16 @@
                     <w:rPr>
                       <w:lang w:val="en-US"/>
                     </w:rPr>
+                    <w:alias w:val="#Nav: /GudfoodOrderHeader/GudfoodOrderLine/Amount"/>
+                    <w:tag w:val="#Nav: GudfoodOrderReport/50100"/>
                     <w:id w:val="1832631114"/>
                     <w:placeholder>
                       <w:docPart w:val="DefaultPlaceholder_-1854013440"/>
                     </w:placeholder>
                     <w:dataBinding w:prefixMappings="xmlns:ns0='urn:microsoft-dynamics-nav/reports/GudfoodOrderReport/50100/'" w:xpath="/ns0:NavWordReportXmlPart[1]/ns0:GudfoodOrderHeader[1]/ns0:GudfoodOrderLine[1]/ns0:Amount[1]" w:storeItemID="{67495A56-0DE3-4A98-B5F1-DAAC7613534A}"/>
                     <w:text/>
-                    <w:alias w:val="#Nav: /GudfoodOrderHeader/GudfoodOrderLine/Amount"/>
-                    <w:tag w:val="#Nav: GudfoodOrderReport/50100"/>
                   </w:sdtPr>
+                  <w:sdtEndPr/>
                   <w:sdtContent>
                     <w:tc>
                       <w:tcPr>
@@ -645,41 +777,52 @@
         <w:tblLook w:val="04A0" w:firstRow="1" w:lastRow="0" w:firstColumn="1" w:lastColumn="0" w:noHBand="0" w:noVBand="1"/>
       </w:tblPr>
       <w:tblGrid>
-        <w:gridCol w:w="4809"/>
-        <w:gridCol w:w="4809"/>
+        <w:gridCol w:w="4810"/>
+        <w:gridCol w:w="4808"/>
       </w:tblGrid>
       <w:tr>
-        <w:tc>
-          <w:tcPr>
-            <w:tcW w:w="4814" w:type="dxa"/>
-            <w:tcBorders>
-              <w:top w:val="single" w:color="4472C4" w:themeColor="accent1" w:sz="12" w:space="0"/>
-              <w:left w:val="single" w:color="4472C4" w:themeColor="accent1" w:sz="12" w:space="0"/>
-              <w:bottom w:val="single" w:color="4472C4" w:themeColor="accent1" w:sz="12" w:space="0"/>
-              <w:right w:val="single" w:color="4472C4" w:themeColor="accent1" w:sz="12" w:space="0"/>
-            </w:tcBorders>
-            <w:shd w:val="clear" w:color="auto" w:fill="8EAADB" w:themeFill="accent1" w:themeFillTint="99"/>
-          </w:tcPr>
-          <w:p>
-            <w:pPr>
-              <w:rPr>
-                <w:lang w:val="en-US"/>
-              </w:rPr>
-            </w:pPr>
-            <w:r>
-              <w:rPr>
-                <w:lang w:val="en-US"/>
-              </w:rPr>
-              <w:t>Total</w:t>
-            </w:r>
-            <w:r>
-              <w:rPr>
-                <w:lang w:val="en-US"/>
-              </w:rPr>
-              <w:t xml:space="preserve"> Amount</w:t>
-            </w:r>
-          </w:p>
-        </w:tc>
+        <w:sdt>
+          <w:sdtPr>
+            <w:rPr>
+              <w:lang w:val="en-US"/>
+            </w:rPr>
+            <w:id w:val="2020341571"/>
+            <w:placeholder>
+              <w:docPart w:val="DefaultPlaceholder_-1854013440"/>
+            </w:placeholder>
+            <w:dataBinding w:prefixMappings="xmlns:ns0='urn:microsoft-dynamics-nav/reports/GudfoodOrderReport/50100/'" w:xpath="/ns0:NavWordReportXmlPart[1]/ns0:Labels[1]/ns0:Total_AmountCaption[1]" w:storeItemID="{67495A56-0DE3-4A98-B5F1-DAAC7613534A}"/>
+            <w:text/>
+            <w:alias w:val="#Nav: /Labels/Total_AmountCaption"/>
+            <w:tag w:val="#Nav: GudfoodOrderReport/50100"/>
+          </w:sdtPr>
+          <w:sdtContent>
+            <w:tc>
+              <w:tcPr>
+                <w:tcW w:w="4814" w:type="dxa"/>
+                <w:tcBorders>
+                  <w:top w:val="single" w:color="4472C4" w:themeColor="accent1" w:sz="12" w:space="0"/>
+                  <w:left w:val="single" w:color="4472C4" w:themeColor="accent1" w:sz="12" w:space="0"/>
+                  <w:bottom w:val="single" w:color="4472C4" w:themeColor="accent1" w:sz="12" w:space="0"/>
+                  <w:right w:val="single" w:color="4472C4" w:themeColor="accent1" w:sz="12" w:space="0"/>
+                </w:tcBorders>
+                <w:shd w:val="clear" w:color="auto" w:fill="8EAADB" w:themeFill="accent1" w:themeFillTint="99"/>
+              </w:tcPr>
+              <w:p>
+                <w:pPr>
+                  <w:rPr>
+                    <w:lang w:val="en-US"/>
+                  </w:rPr>
+                </w:pPr>
+                <w:r>
+                  <w:rPr>
+                    <w:lang w:val="en-US"/>
+                  </w:rPr>
+                  <w:t>Total_AmountCaption</w:t>
+                </w:r>
+              </w:p>
+            </w:tc>
+          </w:sdtContent>
+        </w:sdt>
         <w:sdt>
           <w:sdtPr>
             <w:alias w:val="#Nav: /GudfoodOrderHeader/Total_Amount"/>
@@ -702,11 +845,9 @@
                 <w:shd w:val="clear" w:color="auto" w:fill="D9E2F3" w:themeFill="accent1" w:themeFillTint="33"/>
               </w:tcPr>
               <w:p>
-                <w:proofErr w:type="spellStart"/>
                 <w:r>
                   <w:t>Total_Amount</w:t>
                 </w:r>
-                <w:proofErr w:type="spellEnd"/>
               </w:p>
             </w:tc>
           </w:sdtContent>
@@ -1292,6 +1433,7 @@
     <w:rsid w:val="00591010"/>
     <w:rsid w:val="005967AC"/>
     <w:rsid w:val="0063158C"/>
+    <w:rsid w:val="00782880"/>
     <w:rsid w:val="007E36B0"/>
     <w:rsid w:val="00862856"/>
     <w:rsid w:val="00966FB6"/>
@@ -1760,14 +1902,6 @@
       <w:color w:val="808080"/>
     </w:rPr>
   </w:style>
-  <w:style w:type="paragraph" w:customStyle="1" w:styleId="7AD69B5FB468468D99793E9FE6732DB6">
-    <w:name w:val="7AD69B5FB468468D99793E9FE6732DB6"/>
-    <w:rsid w:val="00591010"/>
-  </w:style>
-  <w:style w:type="paragraph" w:customStyle="1" w:styleId="613EE7B2A93B47E5A4BFE375E75B4C5D">
-    <w:name w:val="613EE7B2A93B47E5A4BFE375E75B4C5D"/>
-    <w:rsid w:val="00591010"/>
-  </w:style>
 </w:styles>
 </file>
 
@@ -2073,57 +2207,81 @@
 </a:theme>
 </file>
 
-<file path=customXml/item1.xml><?xml version="1.0" encoding="utf-8"?>
+<file path=customXml/item1.xml>��< ? x m l   v e r s i o n = " 1 . 0 "   e n c o d i n g = " u t f - 1 6 " ? > < N a v W o r d R e p o r t X m l P a r t   x m l n s = " u r n : m i c r o s o f t - d y n a m i c s - n a v / r e p o r t s / G u d f o o d O r d e r R e p o r t / 5 0 1 0 0 / " > + 
+     < L a b e l s > + 
+         < A m o u n t C a p t i o n > A m o u n t C a p t i o n < / A m o u n t C a p t i o n > + 
+         < D a t e _ C r e a t e d C a p t i o n > D a t e _ C r e a t e d C a p t i o n < / D a t e _ C r e a t e d C a p t i o n > + 
+         < D e s c r i p t i o n C a p t i o n > D e s c r i p t i o n C a p t i o n < / D e s c r i p t i o n C a p t i o n > + 
+         < I t e m _ N o _ C a p t i o n > I t e m _ N o _ C a p t i o n < / I t e m _ N o _ C a p t i o n > + 
+         < I t e m _ T y p e C a p t i o n > I t e m _ T y p e C a p t i o n < / I t e m _ T y p e C a p t i o n > + 
+         < Q u a n t i t y C a p t i o n > Q u a n t i t y C a p t i o n < / Q u a n t i t y C a p t i o n > + 
+         < S e l l _ t o _ C u s t o m e r _ N a m e C a p t i o n > S e l l _ t o _ C u s t o m e r _ N a m e C a p t i o n < / S e l l _ t o _ C u s t o m e r _ N a m e C a p t i o n > + 
+         < S e l l _ t o _ C u s t o m e r _ N o _ C a p t i o n > S e l l _ t o _ C u s t o m e r _ N o _ C a p t i o n < / S e l l _ t o _ C u s t o m e r _ N o _ C a p t i o n > + 
+         < T o t a l _ A m o u n t C a p t i o n > T o t a l _ A m o u n t C a p t i o n < / T o t a l _ A m o u n t C a p t i o n > + 
+         < U n i t _ P r i c e C a p t i o n > U n i t _ P r i c e C a p t i o n < / U n i t _ P r i c e C a p t i o n > + 
+     < / L a b e l s > + 
+     < G u d f o o d O r d e r H e a d e r > + 
+         < D a t e _ C r e a t e d > D a t e _ C r e a t e d < / D a t e _ C r e a t e d > + 
+         < S e l l _ t o _ C u s t o m e r _ N a m e > S e l l _ t o _ C u s t o m e r _ N a m e < / S e l l _ t o _ C u s t o m e r _ N a m e > + 
+         < S e l l _ t o _ C u s t o m e r _ N o _ > S e l l _ t o _ C u s t o m e r _ N o _ < / S e l l _ t o _ C u s t o m e r _ N o _ > + 
+         < T o t a l _ A m o u n t > T o t a l _ A m o u n t < / T o t a l _ A m o u n t > + 
+         < U S E R I D > U S E R I D < / U S E R I D > + 
+         < G u d f o o d O r d e r L i n e > + 
+             < A m o u n t > A m o u n t < / A m o u n t > + 
+             < D e s c r i p t i o n > D e s c r i p t i o n < / D e s c r i p t i o n > + 
+             < I t e m _ N o _ > I t e m _ N o _ < / I t e m _ N o _ > + 
+             < I t e m _ T y p e > I t e m _ T y p e < / I t e m _ T y p e > + 
+             < Q u a n t i t y > Q u a n t i t y < / Q u a n t i t y > + 
+             < U n i t _ P r i c e > U n i t _ P r i c e < / U n i t _ P r i c e > + 
+         < / G u d f o o d O r d e r L i n e > + 
+     < / G u d f o o d O r d e r H e a d e r > + 
+ < / N a v W o r d R e p o r t X m l P a r t > 
+</file>
+
+<file path=customXml/item2.xml><?xml version="1.0" encoding="utf-8"?>
 <b:Sources xmlns:b="http://schemas.openxmlformats.org/officeDocument/2006/bibliography" xmlns="http://schemas.openxmlformats.org/officeDocument/2006/bibliography" SelectedStyle="\APASixthEditionOfficeOnline.xsl" StyleName="APA" Version="6"/>
 </file>
 
-<file path=customXml/item2.xml>��< ? x m l   v e r s i o n = " 1 . 0 "   e n c o d i n g = " u t f - 1 6 " ? > < N a v W o r d R e p o r t X m l P a r t   x m l n s = " u r n : m i c r o s o f t - d y n a m i c s - n a v / r e p o r t s / G u d f o o d O r d e r R e p o r t / 5 0 1 0 0 / " > - 
-     < G u d f o o d O r d e r H e a d e r > - 
-         < D a t e _ C r e a t e d > D a t e _ C r e a t e d < / D a t e _ C r e a t e d > - 
-         < S e l l _ t o _ C u s t o m e r _ N a m e > S e l l _ t o _ C u s t o m e r _ N a m e < / S e l l _ t o _ C u s t o m e r _ N a m e > - 
-         < S e l l _ t o _ C u s t o m e r _ N o _ > S e l l _ t o _ C u s t o m e r _ N o _ < / S e l l _ t o _ C u s t o m e r _ N o _ > - 
-         < T o t a l _ A m o u n t > T o t a l _ A m o u n t < / T o t a l _ A m o u n t > - 
-         < U S E R I D > U S E R I D < / U S E R I D > - 
-         < G u d f o o d O r d e r L i n e > - 
-             < A m o u n t > A m o u n t < / A m o u n t > - 
-             < D e s c r i p t i o n > D e s c r i p t i o n < / D e s c r i p t i o n > - 
-             < I t e m _ N o _ > I t e m _ N o _ < / I t e m _ N o _ > - 
-             < I t e m _ T y p e > I t e m _ T y p e < / I t e m _ T y p e > - 
-             < Q u a n t i t y > Q u a n t i t y < / Q u a n t i t y > - 
-             < U n i t _ P r i c e > U n i t _ P r i c e < / U n i t _ P r i c e > - 
-         < / G u d f o o d O r d e r L i n e > - 
-     < / G u d f o o d O r d e r H e a d e r > - 
- < / N a v W o r d R e p o r t X m l P a r t > 
+<file path=customXml/itemProps1.xml><?xml version="1.0" encoding="utf-8"?>
+<ds:datastoreItem xmlns:ds="http://schemas.openxmlformats.org/officeDocument/2006/customXml" ds:itemID="{67495A56-0DE3-4A98-B5F1-DAAC7613534A}">
+  <ds:schemaRefs>
+    <ds:schemaRef ds:uri="urn:microsoft-dynamics-nav/reports/GudfoodOrderReport/50100/"/>
+  </ds:schemaRefs>
+</ds:datastoreItem>
 </file>
 
-<file path=customXml/itemProps1.xml><?xml version="1.0" encoding="utf-8"?>
+<file path=customXml/itemProps2.xml><?xml version="1.0" encoding="utf-8"?>
 <ds:datastoreItem xmlns:ds="http://schemas.openxmlformats.org/officeDocument/2006/customXml" ds:itemID="{E732D44B-A348-4D00-A98B-273776A69C18}">
   <ds:schemaRefs>
     <ds:schemaRef ds:uri="http://schemas.openxmlformats.org/officeDocument/2006/bibliography"/>
   </ds:schemaRefs>
 </ds:datastoreItem>
-</file>
-
-<file path=customXml/itemProps2.xml><?xml version="1.0" encoding="utf-8"?>
-<ds:datastoreItem xmlns:ds="http://schemas.openxmlformats.org/officeDocument/2006/customXml" ds:itemID="{67495A56-0DE3-4A98-B5F1-DAAC7613534A}">
-  <ds:schemaRefs>
-    <ds:schemaRef ds:uri="urn:microsoft-dynamics-nav/reports/GudfoodOrderReport/50100/"/>
-  </ds:schemaRefs>
-</ds:datastoreItem>
 </file>
</xml_diff>

<commit_message>
Report refactoring and action fixes
</commit_message>
<xml_diff>
--- a/GudfoodOrderWord.docx
+++ b/GudfoodOrderWord.docx
@@ -2,279 +2,234 @@
 <file path=word/document.xml><?xml version="1.0" encoding="utf-8"?>
 <w:document xmlns:wpc="http://schemas.microsoft.com/office/word/2010/wordprocessingCanvas" xmlns:cx="http://schemas.microsoft.com/office/drawing/2014/chartex" xmlns:cx1="http://schemas.microsoft.com/office/drawing/2015/9/8/chartex" xmlns:cx2="http://schemas.microsoft.com/office/drawing/2015/10/21/chartex" xmlns:cx3="http://schemas.microsoft.com/office/drawing/2016/5/9/chartex" xmlns:cx4="http://schemas.microsoft.com/office/drawing/2016/5/10/chartex" xmlns:cx5="http://schemas.microsoft.com/office/drawing/2016/5/11/chartex" xmlns:cx6="http://schemas.microsoft.com/office/drawing/2016/5/12/chartex" xmlns:cx7="http://schemas.microsoft.com/office/drawing/2016/5/13/chartex" xmlns:cx8="http://schemas.microsoft.com/office/drawing/2016/5/14/chartex" xmlns:mc="http://schemas.openxmlformats.org/markup-compatibility/2006" xmlns:aink="http://schemas.microsoft.com/office/drawing/2016/ink" xmlns:am3d="http://schemas.microsoft.com/office/drawing/2017/model3d" xmlns:o="urn:schemas-microsoft-com:office:office" xmlns:r="http://schemas.openxmlformats.org/officeDocument/2006/relationships" xmlns:m="http://schemas.openxmlformats.org/officeDocument/2006/math" xmlns:v="urn:schemas-microsoft-com:vml" xmlns:wp14="http://schemas.microsoft.com/office/word/2010/wordprocessingDrawing" xmlns:wp="http://schemas.openxmlformats.org/drawingml/2006/wordprocessingDrawing" xmlns:w10="urn:schemas-microsoft-com:office:word" xmlns:w="http://schemas.openxmlformats.org/wordprocessingml/2006/main" xmlns:w14="http://schemas.microsoft.com/office/word/2010/wordml" xmlns:w15="http://schemas.microsoft.com/office/word/2012/wordml" xmlns:w16cex="http://schemas.microsoft.com/office/word/2018/wordml/cex" xmlns:w16cid="http://schemas.microsoft.com/office/word/2016/wordml/cid" xmlns:w16="http://schemas.microsoft.com/office/word/2018/wordml" xmlns:w16sdtdh="http://schemas.microsoft.com/office/word/2020/wordml/sdtdatahash" xmlns:w16se="http://schemas.microsoft.com/office/word/2015/wordml/symex" xmlns:wpg="http://schemas.microsoft.com/office/word/2010/wordprocessingGroup" xmlns:wpi="http://schemas.microsoft.com/office/word/2010/wordprocessingInk" xmlns:wne="http://schemas.microsoft.com/office/word/2006/wordml" xmlns:wps="http://schemas.microsoft.com/office/word/2010/wordprocessingShape" mc:Ignorable="w14 w15 w16se w16cid w16 w16cex w16sdtdh wp14">
   <w:body>
-    <w:tbl>
-      <w:tblPr>
-        <w:tblStyle w:val="a3"/>
-        <w:tblW w:w="0" w:type="auto"/>
-        <w:tblLook w:val="04A0" w:firstRow="1" w:lastRow="0" w:firstColumn="1" w:lastColumn="0" w:noHBand="0" w:noVBand="1"/>
-      </w:tblPr>
-      <w:tblGrid>
-        <w:gridCol w:w="1898"/>
-        <w:gridCol w:w="2979"/>
-        <w:gridCol w:w="3144"/>
-        <w:gridCol w:w="1587"/>
-      </w:tblGrid>
-      <w:tr>
-        <w:tc>
-          <w:tcPr>
-            <w:tcW w:w="2407" w:type="dxa"/>
-            <w:tcBorders>
-              <w:top w:val="single" w:color="4472C4" w:themeColor="accent1" w:sz="12" w:space="0"/>
-              <w:left w:val="single" w:color="4472C4" w:themeColor="accent1" w:sz="12" w:space="0"/>
-              <w:bottom w:val="single" w:color="4472C4" w:themeColor="accent1" w:sz="12" w:space="0"/>
-            </w:tcBorders>
-            <w:shd w:val="clear" w:color="auto" w:fill="8EAADB" w:themeFill="accent1" w:themeFillTint="99"/>
-          </w:tcPr>
-          <w:p>
-            <w:pPr>
-              <w:rPr>
-                <w:lang w:val="en-US"/>
-              </w:rPr>
-            </w:pPr>
-            <w:r>
-              <w:rPr>
-                <w:lang w:val="en-US"/>
-              </w:rPr>
-              <w:t>Date Created</w:t>
-            </w:r>
-          </w:p>
-        </w:tc>
-        <w:sdt>
-          <w:sdtPr>
-            <w:rPr>
-              <w:lang w:val="en-US"/>
-            </w:rPr>
-            <w:alias w:val="#Nav: /Labels/Sell_to_Customer_No_Caption"/>
-            <w:tag w:val="#Nav: Gudfood_Order_Report/50100"/>
-            <w:id w:val="958228699"/>
-            <w:placeholder>
-              <w:docPart w:val="DefaultPlaceholder_-1854013440"/>
-            </w:placeholder>
-            <w:dataBinding w:prefixMappings="xmlns:ns0='urn:microsoft-dynamics-nav/reports/Gudfood_Order_Report/50100/'" w:xpath="/ns0:NavWordReportXmlPart[1]/ns0:Labels[1]/ns0:Sell_to_Customer_No_Caption[1]" w:storeItemID="{AC8B49F5-BA38-4136-8C39-439D740EACDC}"/>
-            <w:text/>
-          </w:sdtPr>
-          <w:sdtEndPr/>
-          <w:sdtContent>
-            <w:tc>
-              <w:tcPr>
-                <w:tcW w:w="2407" w:type="dxa"/>
-                <w:tcBorders>
-                  <w:top w:val="single" w:color="4472C4" w:themeColor="accent1" w:sz="12" w:space="0"/>
-                  <w:bottom w:val="single" w:color="4472C4" w:themeColor="accent1" w:sz="12" w:space="0"/>
-                </w:tcBorders>
-                <w:shd w:val="clear" w:color="auto" w:fill="8EAADB" w:themeFill="accent1" w:themeFillTint="99"/>
-              </w:tcPr>
-              <w:p>
-                <w:pPr>
-                  <w:rPr>
-                    <w:lang w:val="en-US"/>
-                  </w:rPr>
-                </w:pPr>
-                <w:proofErr w:type="spellStart"/>
-                <w:r>
-                  <w:rPr>
-                    <w:lang w:val="en-US"/>
-                  </w:rPr>
-                  <w:t>Sell_to_Customer_No_Caption</w:t>
-                </w:r>
-                <w:proofErr w:type="spellEnd"/>
-              </w:p>
-            </w:tc>
-          </w:sdtContent>
-        </w:sdt>
-        <w:sdt>
-          <w:sdtPr>
-            <w:alias w:val="#Nav: /Labels/Sell_to_Customer_NameCaption"/>
-            <w:tag w:val="#Nav: Gudfood_Order_Report/50100"/>
-            <w:id w:val="1099528514"/>
-            <w:placeholder>
-              <w:docPart w:val="DefaultPlaceholder_-1854013440"/>
-            </w:placeholder>
-            <w:dataBinding w:prefixMappings="xmlns:ns0='urn:microsoft-dynamics-nav/reports/Gudfood_Order_Report/50100/'" w:xpath="/ns0:NavWordReportXmlPart[1]/ns0:Labels[1]/ns0:Sell_to_Customer_NameCaption[1]" w:storeItemID="{AC8B49F5-BA38-4136-8C39-439D740EACDC}"/>
-            <w:text/>
-          </w:sdtPr>
-          <w:sdtEndPr/>
-          <w:sdtContent>
-            <w:tc>
-              <w:tcPr>
-                <w:tcW w:w="2407" w:type="dxa"/>
-                <w:tcBorders>
-                  <w:top w:val="single" w:color="4472C4" w:themeColor="accent1" w:sz="12" w:space="0"/>
-                  <w:bottom w:val="single" w:color="4472C4" w:themeColor="accent1" w:sz="12" w:space="0"/>
-                </w:tcBorders>
-                <w:shd w:val="clear" w:color="auto" w:fill="8EAADB" w:themeFill="accent1" w:themeFillTint="99"/>
-              </w:tcPr>
-              <w:p>
-                <w:proofErr w:type="spellStart"/>
-                <w:r>
-                  <w:t>Sell_to_Customer_NameCaption</w:t>
-                </w:r>
-                <w:proofErr w:type="spellEnd"/>
-              </w:p>
-            </w:tc>
-          </w:sdtContent>
-        </w:sdt>
-        <w:tc>
-          <w:tcPr>
-            <w:tcW w:w="2407" w:type="dxa"/>
-            <w:tcBorders>
-              <w:top w:val="single" w:color="4472C4" w:themeColor="accent1" w:sz="12" w:space="0"/>
-              <w:bottom w:val="single" w:color="4472C4" w:themeColor="accent1" w:sz="12" w:space="0"/>
-              <w:right w:val="single" w:color="4472C4" w:themeColor="accent1" w:sz="12" w:space="0"/>
-            </w:tcBorders>
-            <w:shd w:val="clear" w:color="auto" w:fill="8EAADB" w:themeFill="accent1" w:themeFillTint="99"/>
-          </w:tcPr>
-          <w:p>
-            <w:pPr>
-              <w:rPr>
-                <w:lang w:val="en-US"/>
-              </w:rPr>
-            </w:pPr>
-            <w:proofErr w:type="spellStart"/>
-            <w:r>
-              <w:rPr>
-                <w:lang w:val="en-US"/>
-              </w:rPr>
-              <w:t>UserID</w:t>
-            </w:r>
-            <w:proofErr w:type="spellEnd"/>
-          </w:p>
-        </w:tc>
-      </w:tr>
-      <w:tr>
-        <w:sdt>
-          <w:sdtPr>
-            <w:alias w:val="#Nav: /GudfoodOrderHeader/Date_Created"/>
-            <w:tag w:val="#Nav: Gudfood_Order_Report/50100"/>
-            <w:id w:val="-1388640797"/>
-            <w:placeholder>
-              <w:docPart w:val="771340CEBE104C02B6F024457F4681B1"/>
-            </w:placeholder>
-            <w:dataBinding w:prefixMappings="xmlns:ns0='urn:microsoft-dynamics-nav/reports/Gudfood_Order_Report/50100/'" w:xpath="/ns0:NavWordReportXmlPart[1]/ns0:GudfoodOrderHeader[1]/ns0:Date_Created[1]" w:storeItemID="{AC8B49F5-BA38-4136-8C39-439D740EACDC}"/>
-            <w:text/>
-          </w:sdtPr>
-          <w:sdtEndPr/>
-          <w:sdtContent>
-            <w:tc>
-              <w:tcPr>
-                <w:tcW w:w="2407" w:type="dxa"/>
-                <w:tcBorders>
-                  <w:top w:val="single" w:color="4472C4" w:themeColor="accent1" w:sz="12" w:space="0"/>
-                </w:tcBorders>
-                <w:shd w:val="clear" w:color="auto" w:fill="D9E2F3" w:themeFill="accent1" w:themeFillTint="33"/>
-              </w:tcPr>
-              <w:p>
-                <w:proofErr w:type="spellStart"/>
-                <w:r>
-                  <w:t>Date_Created</w:t>
-                </w:r>
-                <w:proofErr w:type="spellEnd"/>
-              </w:p>
-            </w:tc>
-          </w:sdtContent>
-        </w:sdt>
-        <w:sdt>
-          <w:sdtPr>
-            <w:alias w:val="#Nav: /GudfoodOrderHeader/Sell_to_Customer_No_"/>
-            <w:tag w:val="#Nav: Gudfood_Order_Report/50100"/>
-            <w:id w:val="-217433297"/>
-            <w:placeholder>
-              <w:docPart w:val="DefaultPlaceholder_-1854013440"/>
-            </w:placeholder>
-            <w:dataBinding w:prefixMappings="xmlns:ns0='urn:microsoft-dynamics-nav/reports/Gudfood_Order_Report/50100/'" w:xpath="/ns0:NavWordReportXmlPart[1]/ns0:GudfoodOrderHeader[1]/ns0:Sell_to_Customer_No_[1]" w:storeItemID="{AC8B49F5-BA38-4136-8C39-439D740EACDC}"/>
-            <w:text/>
-          </w:sdtPr>
-          <w:sdtEndPr/>
-          <w:sdtContent>
-            <w:tc>
-              <w:tcPr>
-                <w:tcW w:w="2407" w:type="dxa"/>
-                <w:tcBorders>
-                  <w:top w:val="single" w:color="4472C4" w:themeColor="accent1" w:sz="12" w:space="0"/>
-                </w:tcBorders>
-                <w:shd w:val="clear" w:color="auto" w:fill="D9E2F3" w:themeFill="accent1" w:themeFillTint="33"/>
-              </w:tcPr>
-              <w:p>
-                <w:proofErr w:type="spellStart"/>
-                <w:r>
-                  <w:t>Sell_to_Customer_No</w:t>
-                </w:r>
-                <w:proofErr w:type="spellEnd"/>
-                <w:r>
-                  <w:t>_</w:t>
-                </w:r>
-              </w:p>
-            </w:tc>
-          </w:sdtContent>
-        </w:sdt>
-        <w:sdt>
-          <w:sdtPr>
-            <w:alias w:val="#Nav: /GudfoodOrderHeader/Sell_to_Customer_Name"/>
-            <w:tag w:val="#Nav: Gudfood_Order_Report/50100"/>
-            <w:id w:val="1211776407"/>
-            <w:placeholder>
-              <w:docPart w:val="DefaultPlaceholder_-1854013440"/>
-            </w:placeholder>
-            <w:dataBinding w:prefixMappings="xmlns:ns0='urn:microsoft-dynamics-nav/reports/Gudfood_Order_Report/50100/'" w:xpath="/ns0:NavWordReportXmlPart[1]/ns0:GudfoodOrderHeader[1]/ns0:Sell_to_Customer_Name[1]" w:storeItemID="{AC8B49F5-BA38-4136-8C39-439D740EACDC}"/>
-            <w:text/>
-          </w:sdtPr>
-          <w:sdtEndPr/>
-          <w:sdtContent>
-            <w:tc>
-              <w:tcPr>
-                <w:tcW w:w="2407" w:type="dxa"/>
-                <w:tcBorders>
-                  <w:top w:val="single" w:color="4472C4" w:themeColor="accent1" w:sz="12" w:space="0"/>
-                </w:tcBorders>
-                <w:shd w:val="clear" w:color="auto" w:fill="D9E2F3" w:themeFill="accent1" w:themeFillTint="33"/>
-              </w:tcPr>
-              <w:p>
-                <w:proofErr w:type="spellStart"/>
-                <w:r>
-                  <w:t>Sell_to_Customer_Name</w:t>
-                </w:r>
-                <w:proofErr w:type="spellEnd"/>
-              </w:p>
-            </w:tc>
-          </w:sdtContent>
-        </w:sdt>
-        <w:sdt>
-          <w:sdtPr>
-            <w:alias w:val="#Nav: /GudfoodOrderHeader/USERID"/>
-            <w:tag w:val="#Nav: Gudfood_Order_Report/50100"/>
-            <w:id w:val="758946086"/>
-            <w:placeholder>
-              <w:docPart w:val="DefaultPlaceholder_-1854013440"/>
-            </w:placeholder>
-            <w:dataBinding w:prefixMappings="xmlns:ns0='urn:microsoft-dynamics-nav/reports/Gudfood_Order_Report/50100/'" w:xpath="/ns0:NavWordReportXmlPart[1]/ns0:GudfoodOrderHeader[1]/ns0:USERID[1]" w:storeItemID="{AC8B49F5-BA38-4136-8C39-439D740EACDC}"/>
-            <w:text/>
-          </w:sdtPr>
-          <w:sdtEndPr/>
-          <w:sdtContent>
-            <w:tc>
-              <w:tcPr>
-                <w:tcW w:w="2407" w:type="dxa"/>
-                <w:tcBorders>
-                  <w:top w:val="single" w:color="4472C4" w:themeColor="accent1" w:sz="12" w:space="0"/>
-                </w:tcBorders>
-                <w:shd w:val="clear" w:color="auto" w:fill="D9E2F3" w:themeFill="accent1" w:themeFillTint="33"/>
-              </w:tcPr>
-              <w:p>
-                <w:r>
-                  <w:t>USERID</w:t>
-                </w:r>
-              </w:p>
-            </w:tc>
-          </w:sdtContent>
-        </w:sdt>
-      </w:tr>
-    </w:tbl>
     <w:p>
       <w:pPr>
         <w:rPr>
           <w:lang w:val="en-US"/>
         </w:rPr>
       </w:pPr>
+      <w:sdt>
+        <w:sdtPr>
+          <w:rPr>
+            <w:lang w:val="en-US"/>
+          </w:rPr>
+          <w:id w:val="-2004729190"/>
+          <w:placeholder>
+            <w:docPart w:val="DefaultPlaceholder_-1854013440"/>
+          </w:placeholder>
+          <w:dataBinding w:prefixMappings="xmlns:ns0='urn:microsoft-dynamics-nav/reports/Gudfood_Posted_Order_Report/50101/'" w:xpath="/ns0:NavWordReportXmlPart[1]/ns0:GudfoodPostedOrderHeader[1]/ns0:Sell_to_Customer_No_[1]" w:storeItemID="{81DBF9EF-3BA7-4047-8707-A20E74751235}"/>
+          <w:text/>
+          <w:alias w:val="#Nav: /GudfoodPostedOrderHeader/Sell_to_Customer_No_"/>
+          <w:tag w:val="#Nav: Gudfood_Posted_Order_Report/50101"/>
+        </w:sdtPr>
+        <w:sdtContent>
+          <w:proofErr w:type="spellStart"/>
+          <w:r>
+            <w:rPr>
+              <w:lang w:val="en-US"/>
+            </w:rPr>
+            <w:t>Sell_to_Customer_No</w:t>
+          </w:r>
+          <w:proofErr w:type="spellEnd"/>
+          <w:r>
+            <w:rPr>
+              <w:lang w:val="en-US"/>
+            </w:rPr>
+            <w:t>_</w:t>
+          </w:r>
+        </w:sdtContent>
+      </w:sdt>
+      <w:r>
+        <w:rPr>
+          <w:lang w:val="en-US"/>
+        </w:rPr>
+        <w:tab/>
+      </w:r>
+      <w:r>
+        <w:rPr>
+          <w:lang w:val="en-US"/>
+        </w:rPr>
+        <w:tab/>
+      </w:r>
+      <w:r>
+        <w:rPr>
+          <w:lang w:val="en-US"/>
+        </w:rPr>
+        <w:tab/>
+      </w:r>
+      <w:r>
+        <w:rPr>
+          <w:lang w:val="en-US"/>
+        </w:rPr>
+        <w:tab/>
+      </w:r>
+      <w:r>
+        <w:rPr>
+          <w:lang w:val="en-US"/>
+        </w:rPr>
+        <w:tab/>
+      </w:r>
+      <w:r>
+        <w:rPr>
+          <w:lang w:val="en-US"/>
+        </w:rPr>
+        <w:tab/>
+      </w:r>
+      <w:r>
+        <w:rPr>
+          <w:lang w:val="en-US"/>
+        </w:rPr>
+        <w:tab/>
+      </w:r>
+      <w:r>
+        <w:rPr>
+          <w:lang w:val="en-US"/>
+        </w:rPr>
+        <w:tab/>
+      </w:r>
+      <w:r>
+        <w:rPr>
+          <w:lang w:val="en-US"/>
+        </w:rPr>
+        <w:tab/>
+        <w:t xml:space="preserve">           </w:t>
+      </w:r>
+      <w:sdt>
+        <w:sdtPr>
+          <w:rPr>
+            <w:lang w:val="en-US"/>
+          </w:rPr>
+          <w:id w:val="702368054"/>
+          <w:placeholder>
+            <w:docPart w:val="DefaultPlaceholder_-1854013440"/>
+          </w:placeholder>
+          <w:dataBinding w:prefixMappings="xmlns:ns0='urn:microsoft-dynamics-nav/reports/Gudfood_Posted_Order_Report/50101/'" w:xpath="/ns0:NavWordReportXmlPart[1]/ns0:GudfoodPostedOrderHeader[1]/ns0:Date_Created[1]" w:storeItemID="{81DBF9EF-3BA7-4047-8707-A20E74751235}"/>
+          <w:text/>
+          <w:alias w:val="#Nav: /GudfoodPostedOrderHeader/Date_Created"/>
+          <w:tag w:val="#Nav: Gudfood_Posted_Order_Report/50101"/>
+        </w:sdtPr>
+        <w:sdtContent>
+          <w:proofErr w:type="spellStart"/>
+          <w:r>
+            <w:rPr>
+              <w:lang w:val="en-US"/>
+            </w:rPr>
+            <w:t>Date_Created</w:t>
+          </w:r>
+          <w:proofErr w:type="spellEnd"/>
+        </w:sdtContent>
+      </w:sdt>
+    </w:p>
+    <w:p>
+      <w:pPr>
+        <w:rPr>
+          <w:lang w:val="en-US"/>
+        </w:rPr>
+      </w:pPr>
+      <w:sdt>
+        <w:sdtPr>
+          <w:rPr>
+            <w:lang w:val="en-US"/>
+          </w:rPr>
+          <w:id w:val="1373810613"/>
+          <w:placeholder>
+            <w:docPart w:val="DefaultPlaceholder_-1854013440"/>
+          </w:placeholder>
+          <w:dataBinding w:prefixMappings="xmlns:ns0='urn:microsoft-dynamics-nav/reports/Gudfood_Posted_Order_Report/50101/'" w:xpath="/ns0:NavWordReportXmlPart[1]/ns0:GudfoodPostedOrderHeader[1]/ns0:Sell_to_Customer_Name[1]" w:storeItemID="{81DBF9EF-3BA7-4047-8707-A20E74751235}"/>
+          <w:text/>
+          <w:alias w:val="#Nav: /GudfoodPostedOrderHeader/Sell_to_Customer_Name"/>
+          <w:tag w:val="#Nav: Gudfood_Posted_Order_Report/50101"/>
+        </w:sdtPr>
+        <w:sdtContent>
+          <w:proofErr w:type="spellStart"/>
+          <w:r>
+            <w:rPr>
+              <w:lang w:val="en-US"/>
+            </w:rPr>
+            <w:t>Sell_to_Customer_Name</w:t>
+          </w:r>
+          <w:proofErr w:type="spellEnd"/>
+        </w:sdtContent>
+      </w:sdt>
+      <w:r>
+        <w:rPr>
+          <w:lang w:val="en-US"/>
+        </w:rPr>
+        <w:tab/>
+      </w:r>
+      <w:r>
+        <w:rPr>
+          <w:lang w:val="en-US"/>
+        </w:rPr>
+        <w:tab/>
+      </w:r>
+      <w:r>
+        <w:rPr>
+          <w:lang w:val="en-US"/>
+        </w:rPr>
+        <w:tab/>
+      </w:r>
+      <w:r>
+        <w:rPr>
+          <w:lang w:val="en-US"/>
+        </w:rPr>
+        <w:tab/>
+      </w:r>
+      <w:r>
+        <w:rPr>
+          <w:lang w:val="en-US"/>
+        </w:rPr>
+        <w:tab/>
+      </w:r>
+      <w:r>
+        <w:rPr>
+          <w:lang w:val="en-US"/>
+        </w:rPr>
+        <w:tab/>
+      </w:r>
+      <w:r>
+        <w:rPr>
+          <w:lang w:val="en-US"/>
+        </w:rPr>
+        <w:tab/>
+      </w:r>
+      <w:r>
+        <w:rPr>
+          <w:lang w:val="en-US"/>
+        </w:rPr>
+        <w:tab/>
+        <w:t xml:space="preserve">    </w:t>
+      </w:r>
+      <w:r>
+        <w:rPr>
+          <w:lang w:val="en-US"/>
+        </w:rPr>
+        <w:tab/>
+        <w:t xml:space="preserve">         </w:t>
+      </w:r>
+      <w:sdt>
+        <w:sdtPr>
+          <w:rPr>
+            <w:lang w:val="en-US"/>
+          </w:rPr>
+          <w:id w:val="386460846"/>
+          <w:placeholder>
+            <w:docPart w:val="DefaultPlaceholder_-1854013440"/>
+          </w:placeholder>
+          <w:dataBinding w:prefixMappings="xmlns:ns0='urn:microsoft-dynamics-nav/reports/Gudfood_Posted_Order_Report/50101/'" w:xpath="/ns0:NavWordReportXmlPart[1]/ns0:GudfoodPostedOrderHeader[1]/ns0:USERID[1]" w:storeItemID="{81DBF9EF-3BA7-4047-8707-A20E74751235}"/>
+          <w:text/>
+          <w:alias w:val="#Nav: /GudfoodPostedOrderHeader/USERID"/>
+          <w:tag w:val="#Nav: Gudfood_Posted_Order_Report/50101"/>
+        </w:sdtPr>
+        <w:sdtContent>
+          <w:r>
+            <w:rPr>
+              <w:lang w:val="en-US"/>
+            </w:rPr>
+            <w:t>USERID</w:t>
+          </w:r>
+        </w:sdtContent>
+      </w:sdt>
     </w:p>
     <w:tbl>
       <w:tblPr>
@@ -297,19 +252,19 @@
               <w:lang w:val="en-US"/>
             </w:rPr>
             <w:alias w:val="#Nav: /Labels/Item_No_Caption"/>
-            <w:tag w:val="#Nav: Gudfood_Order_Report/50100"/>
+            <w:tag w:val="#Nav: Gudfood_Posted_Order_Report/50101"/>
             <w:id w:val="748777777"/>
             <w:placeholder>
               <w:docPart w:val="DefaultPlaceholder_-1854013440"/>
             </w:placeholder>
-            <w:dataBinding w:prefixMappings="xmlns:ns0='urn:microsoft-dynamics-nav/reports/Gudfood_Order_Report/50100/'" w:xpath="/ns0:NavWordReportXmlPart[1]/ns0:Labels[1]/ns0:Item_No_Caption[1]" w:storeItemID="{AC8B49F5-BA38-4136-8C39-439D740EACDC}"/>
+            <w:dataBinding w:prefixMappings="xmlns:ns0='urn:microsoft-dynamics-nav/reports/Gudfood_Posted_Order_Report/50101/'" w:xpath="/ns0:NavWordReportXmlPart[1]/ns0:Labels[1]/ns0:Item_No_Caption[1]" w:storeItemID="{81DBF9EF-3BA7-4047-8707-A20E74751235}"/>
             <w:text/>
           </w:sdtPr>
           <w:sdtEndPr/>
           <w:sdtContent>
             <w:tc>
               <w:tcPr>
-                <w:tcW w:w="1604" w:type="dxa"/>
+                <w:tcW w:w="1888" w:type="dxa"/>
                 <w:shd w:val="clear" w:color="auto" w:fill="8EAADB" w:themeFill="accent1" w:themeFillTint="99"/>
               </w:tcPr>
               <w:p>
@@ -336,19 +291,19 @@
               <w:lang w:val="en-US"/>
             </w:rPr>
             <w:alias w:val="#Nav: /Labels/Item_TypeCaption"/>
-            <w:tag w:val="#Nav: Gudfood_Order_Report/50100"/>
+            <w:tag w:val="#Nav: Gudfood_Posted_Order_Report/50101"/>
             <w:id w:val="-1864436020"/>
             <w:placeholder>
               <w:docPart w:val="DefaultPlaceholder_-1854013440"/>
             </w:placeholder>
-            <w:dataBinding w:prefixMappings="xmlns:ns0='urn:microsoft-dynamics-nav/reports/Gudfood_Order_Report/50100/'" w:xpath="/ns0:NavWordReportXmlPart[1]/ns0:Labels[1]/ns0:Item_TypeCaption[1]" w:storeItemID="{AC8B49F5-BA38-4136-8C39-439D740EACDC}"/>
+            <w:dataBinding w:prefixMappings="xmlns:ns0='urn:microsoft-dynamics-nav/reports/Gudfood_Posted_Order_Report/50101/'" w:xpath="/ns0:NavWordReportXmlPart[1]/ns0:Labels[1]/ns0:Item_TypeCaption[1]" w:storeItemID="{81DBF9EF-3BA7-4047-8707-A20E74751235}"/>
             <w:text/>
           </w:sdtPr>
           <w:sdtEndPr/>
           <w:sdtContent>
             <w:tc>
               <w:tcPr>
-                <w:tcW w:w="1604" w:type="dxa"/>
+                <w:tcW w:w="1609" w:type="dxa"/>
                 <w:shd w:val="clear" w:color="auto" w:fill="8EAADB" w:themeFill="accent1" w:themeFillTint="99"/>
               </w:tcPr>
               <w:p>
@@ -375,19 +330,19 @@
               <w:lang w:val="en-US"/>
             </w:rPr>
             <w:alias w:val="#Nav: /Labels/DescriptionCaption"/>
-            <w:tag w:val="#Nav: Gudfood_Order_Report/50100"/>
+            <w:tag w:val="#Nav: Gudfood_Posted_Order_Report/50101"/>
             <w:id w:val="1876116811"/>
             <w:placeholder>
               <w:docPart w:val="DefaultPlaceholder_-1854013440"/>
             </w:placeholder>
-            <w:dataBinding w:prefixMappings="xmlns:ns0='urn:microsoft-dynamics-nav/reports/Gudfood_Order_Report/50100/'" w:xpath="/ns0:NavWordReportXmlPart[1]/ns0:Labels[1]/ns0:DescriptionCaption[1]" w:storeItemID="{AC8B49F5-BA38-4136-8C39-439D740EACDC}"/>
+            <w:dataBinding w:prefixMappings="xmlns:ns0='urn:microsoft-dynamics-nav/reports/Gudfood_Posted_Order_Report/50101/'" w:xpath="/ns0:NavWordReportXmlPart[1]/ns0:Labels[1]/ns0:DescriptionCaption[1]" w:storeItemID="{81DBF9EF-3BA7-4047-8707-A20E74751235}"/>
             <w:text/>
           </w:sdtPr>
           <w:sdtEndPr/>
           <w:sdtContent>
             <w:tc>
               <w:tcPr>
-                <w:tcW w:w="1605" w:type="dxa"/>
+                <w:tcW w:w="1665" w:type="dxa"/>
                 <w:shd w:val="clear" w:color="auto" w:fill="8EAADB" w:themeFill="accent1" w:themeFillTint="99"/>
               </w:tcPr>
               <w:p>
@@ -414,19 +369,19 @@
               <w:lang w:val="en-US"/>
             </w:rPr>
             <w:alias w:val="#Nav: /Labels/QuantityCaption"/>
-            <w:tag w:val="#Nav: Gudfood_Order_Report/50100"/>
+            <w:tag w:val="#Nav: Gudfood_Posted_Order_Report/50101"/>
             <w:id w:val="-94627811"/>
             <w:placeholder>
               <w:docPart w:val="DefaultPlaceholder_-1854013440"/>
             </w:placeholder>
-            <w:dataBinding w:prefixMappings="xmlns:ns0='urn:microsoft-dynamics-nav/reports/Gudfood_Order_Report/50100/'" w:xpath="/ns0:NavWordReportXmlPart[1]/ns0:Labels[1]/ns0:QuantityCaption[1]" w:storeItemID="{AC8B49F5-BA38-4136-8C39-439D740EACDC}"/>
+            <w:dataBinding w:prefixMappings="xmlns:ns0='urn:microsoft-dynamics-nav/reports/Gudfood_Posted_Order_Report/50101/'" w:xpath="/ns0:NavWordReportXmlPart[1]/ns0:Labels[1]/ns0:QuantityCaption[1]" w:storeItemID="{81DBF9EF-3BA7-4047-8707-A20E74751235}"/>
             <w:text/>
           </w:sdtPr>
           <w:sdtEndPr/>
           <w:sdtContent>
             <w:tc>
               <w:tcPr>
-                <w:tcW w:w="1605" w:type="dxa"/>
+                <w:tcW w:w="1463" w:type="dxa"/>
                 <w:shd w:val="clear" w:color="auto" w:fill="8EAADB" w:themeFill="accent1" w:themeFillTint="99"/>
               </w:tcPr>
               <w:p>
@@ -453,19 +408,19 @@
               <w:lang w:val="en-US"/>
             </w:rPr>
             <w:alias w:val="#Nav: /Labels/Unit_PriceCaption"/>
-            <w:tag w:val="#Nav: Gudfood_Order_Report/50100"/>
+            <w:tag w:val="#Nav: Gudfood_Posted_Order_Report/50101"/>
             <w:id w:val="-1913534570"/>
             <w:placeholder>
               <w:docPart w:val="DefaultPlaceholder_-1854013440"/>
             </w:placeholder>
-            <w:dataBinding w:prefixMappings="xmlns:ns0='urn:microsoft-dynamics-nav/reports/Gudfood_Order_Report/50100/'" w:xpath="/ns0:NavWordReportXmlPart[1]/ns0:Labels[1]/ns0:Unit_PriceCaption[1]" w:storeItemID="{AC8B49F5-BA38-4136-8C39-439D740EACDC}"/>
+            <w:dataBinding w:prefixMappings="xmlns:ns0='urn:microsoft-dynamics-nav/reports/Gudfood_Posted_Order_Report/50101/'" w:xpath="/ns0:NavWordReportXmlPart[1]/ns0:Labels[1]/ns0:Unit_PriceCaption[1]" w:storeItemID="{81DBF9EF-3BA7-4047-8707-A20E74751235}"/>
             <w:text/>
           </w:sdtPr>
           <w:sdtEndPr/>
           <w:sdtContent>
             <w:tc>
               <w:tcPr>
-                <w:tcW w:w="1605" w:type="dxa"/>
+                <w:tcW w:w="1590" w:type="dxa"/>
                 <w:shd w:val="clear" w:color="auto" w:fill="8EAADB" w:themeFill="accent1" w:themeFillTint="99"/>
               </w:tcPr>
               <w:p>
@@ -492,19 +447,19 @@
               <w:lang w:val="en-US"/>
             </w:rPr>
             <w:alias w:val="#Nav: /Labels/AmountCaption"/>
-            <w:tag w:val="#Nav: Gudfood_Order_Report/50100"/>
+            <w:tag w:val="#Nav: Gudfood_Posted_Order_Report/50101"/>
             <w:id w:val="-1999257790"/>
             <w:placeholder>
               <w:docPart w:val="DefaultPlaceholder_-1854013440"/>
             </w:placeholder>
-            <w:dataBinding w:prefixMappings="xmlns:ns0='urn:microsoft-dynamics-nav/reports/Gudfood_Order_Report/50100/'" w:xpath="/ns0:NavWordReportXmlPart[1]/ns0:Labels[1]/ns0:AmountCaption[1]" w:storeItemID="{AC8B49F5-BA38-4136-8C39-439D740EACDC}"/>
+            <w:dataBinding w:prefixMappings="xmlns:ns0='urn:microsoft-dynamics-nav/reports/Gudfood_Posted_Order_Report/50101/'" w:xpath="/ns0:NavWordReportXmlPart[1]/ns0:Labels[1]/ns0:AmountCaption[1]" w:storeItemID="{81DBF9EF-3BA7-4047-8707-A20E74751235}"/>
             <w:text/>
           </w:sdtPr>
           <w:sdtEndPr/>
           <w:sdtContent>
             <w:tc>
               <w:tcPr>
-                <w:tcW w:w="1605" w:type="dxa"/>
+                <w:tcW w:w="1413" w:type="dxa"/>
                 <w:shd w:val="clear" w:color="auto" w:fill="8EAADB" w:themeFill="accent1" w:themeFillTint="99"/>
               </w:tcPr>
               <w:p>
@@ -531,26 +486,24 @@
           <w:rPr>
             <w:lang w:val="en-US"/>
           </w:rPr>
-          <w:alias w:val="#Nav: /GudfoodOrderHeader/GudfoodOrderLine"/>
-          <w:tag w:val="#Nav: Gudfood_Order_Report/50100"/>
-          <w:id w:val="-198554836"/>
-          <w15:dataBinding w:prefixMappings="xmlns:ns0='urn:microsoft-dynamics-nav/reports/Gudfood_Order_Report/50100/'" w:xpath="/ns0:NavWordReportXmlPart[1]/ns0:GudfoodOrderHeader[1]/ns0:GudfoodOrderLine" w:storeItemID="{AC8B49F5-BA38-4136-8C39-439D740EACDC}"/>
+          <w:id w:val="-3288982"/>
+          <w15:dataBinding w:prefixMappings="xmlns:ns0='urn:microsoft-dynamics-nav/reports/Gudfood_Posted_Order_Report/50101/'" w:xpath="/ns0:NavWordReportXmlPart[1]/ns0:GudfoodPostedOrderHeader[1]/ns0:GudfoodPostedOrderLine" w:storeItemID="{81DBF9EF-3BA7-4047-8707-A20E74751235}"/>
           <w15:repeatingSection/>
+          <w:alias w:val="#Nav: /GudfoodPostedOrderHeader/GudfoodPostedOrderLine"/>
+          <w:tag w:val="#Nav: Gudfood_Posted_Order_Report/50101"/>
         </w:sdtPr>
-        <w:sdtEndPr/>
         <w:sdtContent>
           <w:sdt>
             <w:sdtPr>
               <w:rPr>
                 <w:lang w:val="en-US"/>
               </w:rPr>
-              <w:id w:val="773049534"/>
+              <w:id w:val="423239851"/>
               <w:placeholder>
                 <w:docPart w:val="DefaultPlaceholder_-1854013435"/>
               </w:placeholder>
               <w15:repeatingSectionItem/>
             </w:sdtPr>
-            <w:sdtEndPr/>
             <w:sdtContent>
               <w:tr>
                 <w:sdt>
@@ -558,20 +511,19 @@
                     <w:rPr>
                       <w:lang w:val="en-US"/>
                     </w:rPr>
-                    <w:alias w:val="#Nav: /GudfoodOrderHeader/GudfoodOrderLine/Item_No_"/>
-                    <w:tag w:val="#Nav: Gudfood_Order_Report/50100"/>
-                    <w:id w:val="571478302"/>
+                    <w:id w:val="-1052075989"/>
                     <w:placeholder>
                       <w:docPart w:val="DefaultPlaceholder_-1854013440"/>
                     </w:placeholder>
-                    <w:dataBinding w:prefixMappings="xmlns:ns0='urn:microsoft-dynamics-nav/reports/Gudfood_Order_Report/50100/'" w:xpath="/ns0:NavWordReportXmlPart[1]/ns0:GudfoodOrderHeader[1]/ns0:GudfoodOrderLine[1]/ns0:Item_No_[1]" w:storeItemID="{AC8B49F5-BA38-4136-8C39-439D740EACDC}"/>
+                    <w:dataBinding w:prefixMappings="xmlns:ns0='urn:microsoft-dynamics-nav/reports/Gudfood_Posted_Order_Report/50101/'" w:xpath="/ns0:NavWordReportXmlPart[1]/ns0:GudfoodPostedOrderHeader[1]/ns0:GudfoodPostedOrderLine[1]/ns0:Item_No_[1]" w:storeItemID="{81DBF9EF-3BA7-4047-8707-A20E74751235}"/>
                     <w:text/>
+                    <w:alias w:val="#Nav: /GudfoodPostedOrderHeader/GudfoodPostedOrderLine/Item_No_"/>
+                    <w:tag w:val="#Nav: Gudfood_Posted_Order_Report/50101"/>
                   </w:sdtPr>
-                  <w:sdtEndPr/>
                   <w:sdtContent>
                     <w:tc>
                       <w:tcPr>
-                        <w:tcW w:w="1604" w:type="dxa"/>
+                        <w:tcW w:w="1888" w:type="dxa"/>
                         <w:shd w:val="clear" w:color="auto" w:fill="D9E2F3" w:themeFill="accent1" w:themeFillTint="33"/>
                       </w:tcPr>
                       <w:p>
@@ -603,20 +555,19 @@
                     <w:rPr>
                       <w:lang w:val="en-US"/>
                     </w:rPr>
-                    <w:alias w:val="#Nav: /GudfoodOrderHeader/GudfoodOrderLine/Item_Type"/>
-                    <w:tag w:val="#Nav: Gudfood_Order_Report/50100"/>
-                    <w:id w:val="-2081437094"/>
+                    <w:id w:val="-1191605911"/>
                     <w:placeholder>
                       <w:docPart w:val="DefaultPlaceholder_-1854013440"/>
                     </w:placeholder>
-                    <w:dataBinding w:prefixMappings="xmlns:ns0='urn:microsoft-dynamics-nav/reports/Gudfood_Order_Report/50100/'" w:xpath="/ns0:NavWordReportXmlPart[1]/ns0:GudfoodOrderHeader[1]/ns0:GudfoodOrderLine[1]/ns0:Item_Type[1]" w:storeItemID="{AC8B49F5-BA38-4136-8C39-439D740EACDC}"/>
+                    <w:dataBinding w:prefixMappings="xmlns:ns0='urn:microsoft-dynamics-nav/reports/Gudfood_Posted_Order_Report/50101/'" w:xpath="/ns0:NavWordReportXmlPart[1]/ns0:GudfoodPostedOrderHeader[1]/ns0:GudfoodPostedOrderLine[1]/ns0:Item_Type[1]" w:storeItemID="{81DBF9EF-3BA7-4047-8707-A20E74751235}"/>
                     <w:text/>
+                    <w:alias w:val="#Nav: /GudfoodPostedOrderHeader/GudfoodPostedOrderLine/Item_Type"/>
+                    <w:tag w:val="#Nav: Gudfood_Posted_Order_Report/50101"/>
                   </w:sdtPr>
-                  <w:sdtEndPr/>
                   <w:sdtContent>
                     <w:tc>
                       <w:tcPr>
-                        <w:tcW w:w="1604" w:type="dxa"/>
+                        <w:tcW w:w="1609" w:type="dxa"/>
                         <w:shd w:val="clear" w:color="auto" w:fill="D9E2F3" w:themeFill="accent1" w:themeFillTint="33"/>
                       </w:tcPr>
                       <w:p>
@@ -642,20 +593,19 @@
                     <w:rPr>
                       <w:lang w:val="en-US"/>
                     </w:rPr>
-                    <w:alias w:val="#Nav: /GudfoodOrderHeader/GudfoodOrderLine/Description"/>
-                    <w:tag w:val="#Nav: Gudfood_Order_Report/50100"/>
-                    <w:id w:val="-665862225"/>
+                    <w:id w:val="-1500344962"/>
                     <w:placeholder>
                       <w:docPart w:val="DefaultPlaceholder_-1854013440"/>
                     </w:placeholder>
-                    <w:dataBinding w:prefixMappings="xmlns:ns0='urn:microsoft-dynamics-nav/reports/Gudfood_Order_Report/50100/'" w:xpath="/ns0:NavWordReportXmlPart[1]/ns0:GudfoodOrderHeader[1]/ns0:GudfoodOrderLine[1]/ns0:Description[1]" w:storeItemID="{AC8B49F5-BA38-4136-8C39-439D740EACDC}"/>
+                    <w:dataBinding w:prefixMappings="xmlns:ns0='urn:microsoft-dynamics-nav/reports/Gudfood_Posted_Order_Report/50101/'" w:xpath="/ns0:NavWordReportXmlPart[1]/ns0:GudfoodPostedOrderHeader[1]/ns0:GudfoodPostedOrderLine[1]/ns0:Description[1]" w:storeItemID="{81DBF9EF-3BA7-4047-8707-A20E74751235}"/>
                     <w:text/>
+                    <w:alias w:val="#Nav: /GudfoodPostedOrderHeader/GudfoodPostedOrderLine/Description"/>
+                    <w:tag w:val="#Nav: Gudfood_Posted_Order_Report/50101"/>
                   </w:sdtPr>
-                  <w:sdtEndPr/>
                   <w:sdtContent>
                     <w:tc>
                       <w:tcPr>
-                        <w:tcW w:w="1605" w:type="dxa"/>
+                        <w:tcW w:w="1665" w:type="dxa"/>
                         <w:shd w:val="clear" w:color="auto" w:fill="D9E2F3" w:themeFill="accent1" w:themeFillTint="33"/>
                       </w:tcPr>
                       <w:p>
@@ -679,20 +629,19 @@
                     <w:rPr>
                       <w:lang w:val="en-US"/>
                     </w:rPr>
-                    <w:alias w:val="#Nav: /GudfoodOrderHeader/GudfoodOrderLine/Quantity"/>
-                    <w:tag w:val="#Nav: Gudfood_Order_Report/50100"/>
-                    <w:id w:val="133531847"/>
+                    <w:id w:val="1167288268"/>
                     <w:placeholder>
                       <w:docPart w:val="DefaultPlaceholder_-1854013440"/>
                     </w:placeholder>
-                    <w:dataBinding w:prefixMappings="xmlns:ns0='urn:microsoft-dynamics-nav/reports/Gudfood_Order_Report/50100/'" w:xpath="/ns0:NavWordReportXmlPart[1]/ns0:GudfoodOrderHeader[1]/ns0:GudfoodOrderLine[1]/ns0:Quantity[1]" w:storeItemID="{AC8B49F5-BA38-4136-8C39-439D740EACDC}"/>
+                    <w:dataBinding w:prefixMappings="xmlns:ns0='urn:microsoft-dynamics-nav/reports/Gudfood_Posted_Order_Report/50101/'" w:xpath="/ns0:NavWordReportXmlPart[1]/ns0:GudfoodPostedOrderHeader[1]/ns0:GudfoodPostedOrderLine[1]/ns0:Quantity[1]" w:storeItemID="{81DBF9EF-3BA7-4047-8707-A20E74751235}"/>
                     <w:text/>
+                    <w:alias w:val="#Nav: /GudfoodPostedOrderHeader/GudfoodPostedOrderLine/Quantity"/>
+                    <w:tag w:val="#Nav: Gudfood_Posted_Order_Report/50101"/>
                   </w:sdtPr>
-                  <w:sdtEndPr/>
                   <w:sdtContent>
                     <w:tc>
                       <w:tcPr>
-                        <w:tcW w:w="1605" w:type="dxa"/>
+                        <w:tcW w:w="1463" w:type="dxa"/>
                         <w:shd w:val="clear" w:color="auto" w:fill="D9E2F3" w:themeFill="accent1" w:themeFillTint="33"/>
                       </w:tcPr>
                       <w:p>
@@ -716,20 +665,19 @@
                     <w:rPr>
                       <w:lang w:val="en-US"/>
                     </w:rPr>
-                    <w:alias w:val="#Nav: /GudfoodOrderHeader/GudfoodOrderLine/Unit_Price"/>
-                    <w:tag w:val="#Nav: Gudfood_Order_Report/50100"/>
-                    <w:id w:val="845447444"/>
+                    <w:id w:val="751863983"/>
                     <w:placeholder>
                       <w:docPart w:val="DefaultPlaceholder_-1854013440"/>
                     </w:placeholder>
-                    <w:dataBinding w:prefixMappings="xmlns:ns0='urn:microsoft-dynamics-nav/reports/Gudfood_Order_Report/50100/'" w:xpath="/ns0:NavWordReportXmlPart[1]/ns0:GudfoodOrderHeader[1]/ns0:GudfoodOrderLine[1]/ns0:Unit_Price[1]" w:storeItemID="{AC8B49F5-BA38-4136-8C39-439D740EACDC}"/>
+                    <w:dataBinding w:prefixMappings="xmlns:ns0='urn:microsoft-dynamics-nav/reports/Gudfood_Posted_Order_Report/50101/'" w:xpath="/ns0:NavWordReportXmlPart[1]/ns0:GudfoodPostedOrderHeader[1]/ns0:GudfoodPostedOrderLine[1]/ns0:Unit_Price[1]" w:storeItemID="{81DBF9EF-3BA7-4047-8707-A20E74751235}"/>
                     <w:text/>
+                    <w:alias w:val="#Nav: /GudfoodPostedOrderHeader/GudfoodPostedOrderLine/Unit_Price"/>
+                    <w:tag w:val="#Nav: Gudfood_Posted_Order_Report/50101"/>
                   </w:sdtPr>
-                  <w:sdtEndPr/>
                   <w:sdtContent>
                     <w:tc>
                       <w:tcPr>
-                        <w:tcW w:w="1605" w:type="dxa"/>
+                        <w:tcW w:w="1590" w:type="dxa"/>
                         <w:shd w:val="clear" w:color="auto" w:fill="D9E2F3" w:themeFill="accent1" w:themeFillTint="33"/>
                       </w:tcPr>
                       <w:p>
@@ -755,20 +703,19 @@
                     <w:rPr>
                       <w:lang w:val="en-US"/>
                     </w:rPr>
-                    <w:alias w:val="#Nav: /GudfoodOrderHeader/GudfoodOrderLine/Amount"/>
-                    <w:tag w:val="#Nav: Gudfood_Order_Report/50100"/>
-                    <w:id w:val="874587401"/>
+                    <w:id w:val="-910152139"/>
                     <w:placeholder>
                       <w:docPart w:val="DefaultPlaceholder_-1854013440"/>
                     </w:placeholder>
-                    <w:dataBinding w:prefixMappings="xmlns:ns0='urn:microsoft-dynamics-nav/reports/Gudfood_Order_Report/50100/'" w:xpath="/ns0:NavWordReportXmlPart[1]/ns0:GudfoodOrderHeader[1]/ns0:GudfoodOrderLine[1]/ns0:Amount[1]" w:storeItemID="{AC8B49F5-BA38-4136-8C39-439D740EACDC}"/>
+                    <w:dataBinding w:prefixMappings="xmlns:ns0='urn:microsoft-dynamics-nav/reports/Gudfood_Posted_Order_Report/50101/'" w:xpath="/ns0:NavWordReportXmlPart[1]/ns0:GudfoodPostedOrderHeader[1]/ns0:GudfoodPostedOrderLine[1]/ns0:Amount[1]" w:storeItemID="{81DBF9EF-3BA7-4047-8707-A20E74751235}"/>
                     <w:text/>
+                    <w:alias w:val="#Nav: /GudfoodPostedOrderHeader/GudfoodPostedOrderLine/Amount"/>
+                    <w:tag w:val="#Nav: Gudfood_Posted_Order_Report/50101"/>
                   </w:sdtPr>
-                  <w:sdtEndPr/>
                   <w:sdtContent>
                     <w:tc>
                       <w:tcPr>
-                        <w:tcW w:w="1605" w:type="dxa"/>
+                        <w:tcW w:w="1413" w:type="dxa"/>
                         <w:shd w:val="clear" w:color="auto" w:fill="D9E2F3" w:themeFill="accent1" w:themeFillTint="33"/>
                       </w:tcPr>
                       <w:p>
@@ -799,19 +746,19 @@
               <w:lang w:val="en-US"/>
             </w:rPr>
             <w:alias w:val="#Nav: /Labels/Total_AmountCaption"/>
-            <w:tag w:val="#Nav: Gudfood_Order_Report/50100"/>
+            <w:tag w:val="#Nav: Gudfood_Posted_Order_Report/50101"/>
             <w:id w:val="-807925866"/>
             <w:placeholder>
               <w:docPart w:val="DefaultPlaceholder_-1854013440"/>
             </w:placeholder>
-            <w:dataBinding w:prefixMappings="xmlns:ns0='urn:microsoft-dynamics-nav/reports/Gudfood_Order_Report/50100/'" w:xpath="/ns0:NavWordReportXmlPart[1]/ns0:Labels[1]/ns0:Total_AmountCaption[1]" w:storeItemID="{AC8B49F5-BA38-4136-8C39-439D740EACDC}"/>
+            <w:dataBinding w:prefixMappings="xmlns:ns0='urn:microsoft-dynamics-nav/reports/Gudfood_Posted_Order_Report/50101/'" w:xpath="/ns0:NavWordReportXmlPart[1]/ns0:Labels[1]/ns0:Total_AmountCaption[1]" w:storeItemID="{81DBF9EF-3BA7-4047-8707-A20E74751235}"/>
             <w:text/>
           </w:sdtPr>
           <w:sdtEndPr/>
           <w:sdtContent>
             <w:tc>
               <w:tcPr>
-                <w:tcW w:w="1604" w:type="dxa"/>
+                <w:tcW w:w="1888" w:type="dxa"/>
                 <w:shd w:val="clear" w:color="auto" w:fill="8EAADB" w:themeFill="accent1" w:themeFillTint="99"/>
               </w:tcPr>
               <w:p>
@@ -837,20 +784,20 @@
             <w:rPr>
               <w:lang w:val="en-US"/>
             </w:rPr>
-            <w:alias w:val="#Nav: /GudfoodOrderHeader/Total_Amount"/>
-            <w:tag w:val="#Nav: Gudfood_Order_Report/50100"/>
+            <w:alias w:val="#Nav: /GudfoodPostedOrderHeader/Total_Amount"/>
+            <w:tag w:val="#Nav: Gudfood_Posted_Order_Report/50101"/>
             <w:id w:val="-549834340"/>
             <w:placeholder>
               <w:docPart w:val="DefaultPlaceholder_-1854013440"/>
             </w:placeholder>
-            <w:dataBinding w:prefixMappings="xmlns:ns0='urn:microsoft-dynamics-nav/reports/Gudfood_Order_Report/50100/'" w:xpath="/ns0:NavWordReportXmlPart[1]/ns0:GudfoodOrderHeader[1]/ns0:Total_Amount[1]" w:storeItemID="{AC8B49F5-BA38-4136-8C39-439D740EACDC}"/>
+            <w:dataBinding w:prefixMappings="xmlns:ns0='urn:microsoft-dynamics-nav/reports/Gudfood_Posted_Order_Report/50101/'" w:xpath="/ns0:NavWordReportXmlPart[1]/ns0:GudfoodPostedOrderHeader[1]/ns0:Total_Amount[1]" w:storeItemID="{81DBF9EF-3BA7-4047-8707-A20E74751235}"/>
             <w:text/>
           </w:sdtPr>
           <w:sdtEndPr/>
           <w:sdtContent>
             <w:tc>
               <w:tcPr>
-                <w:tcW w:w="1604" w:type="dxa"/>
+                <w:tcW w:w="1609" w:type="dxa"/>
                 <w:shd w:val="clear" w:color="auto" w:fill="D9E2F3" w:themeFill="accent1" w:themeFillTint="33"/>
               </w:tcPr>
               <w:p>
@@ -873,7 +820,7 @@
         </w:sdt>
         <w:tc>
           <w:tcPr>
-            <w:tcW w:w="1605" w:type="dxa"/>
+            <w:tcW w:w="1665" w:type="dxa"/>
           </w:tcPr>
           <w:p>
             <w:pPr>
@@ -885,7 +832,7 @@
         </w:tc>
         <w:tc>
           <w:tcPr>
-            <w:tcW w:w="1605" w:type="dxa"/>
+            <w:tcW w:w="1463" w:type="dxa"/>
           </w:tcPr>
           <w:p>
             <w:pPr>
@@ -897,7 +844,7 @@
         </w:tc>
         <w:tc>
           <w:tcPr>
-            <w:tcW w:w="1605" w:type="dxa"/>
+            <w:tcW w:w="1590" w:type="dxa"/>
           </w:tcPr>
           <w:p>
             <w:pPr>
@@ -909,7 +856,7 @@
         </w:tc>
         <w:tc>
           <w:tcPr>
-            <w:tcW w:w="1605" w:type="dxa"/>
+            <w:tcW w:w="1413" w:type="dxa"/>
           </w:tcPr>
           <w:p>
             <w:pPr>
@@ -1335,7 +1282,6 @@
   <w:style w:type="character" w:default="1" w:styleId="a0">
     <w:name w:val="Default Paragraph Font"/>
     <w:uiPriority w:val="1"/>
-    <w:semiHidden/>
     <w:unhideWhenUsed/>
   </w:style>
   <w:style w:type="table" w:default="1" w:styleId="a1">
@@ -1446,35 +1392,6 @@
         </w:p>
       </w:docPartBody>
     </w:docPart>
-    <w:docPart>
-      <w:docPartPr>
-        <w:name w:val="771340CEBE104C02B6F024457F4681B1"/>
-        <w:category>
-          <w:name w:val="Общие"/>
-          <w:gallery w:val="placeholder"/>
-        </w:category>
-        <w:types>
-          <w:type w:val="bbPlcHdr"/>
-        </w:types>
-        <w:behaviors>
-          <w:behavior w:val="content"/>
-        </w:behaviors>
-        <w:guid w:val="{D7821A2A-0155-4863-AB02-00C6E9CFA65C}"/>
-      </w:docPartPr>
-      <w:docPartBody>
-        <w:p>
-          <w:pPr>
-            <w:pStyle w:val="771340CEBE104C02B6F024457F4681B1"/>
-          </w:pPr>
-          <w:r>
-            <w:rPr>
-              <w:rStyle w:val="a3"/>
-            </w:rPr>
-            <w:t>Место для ввода текста.</w:t>
-          </w:r>
-        </w:p>
-      </w:docPartBody>
-    </w:docPart>
   </w:docParts>
 </w:glossaryDocument>
 </file>
@@ -1530,8 +1447,10 @@
     <w:rsid w:val="00286EA9"/>
     <w:rsid w:val="00352477"/>
     <w:rsid w:val="004158FB"/>
+    <w:rsid w:val="00420544"/>
     <w:rsid w:val="00477ABC"/>
     <w:rsid w:val="00490770"/>
+    <w:rsid w:val="004C7B16"/>
     <w:rsid w:val="00591010"/>
     <w:rsid w:val="005967AC"/>
     <w:rsid w:val="0063158C"/>
@@ -2007,7 +1926,7 @@
     <w:basedOn w:val="a0"/>
     <w:uiPriority w:val="99"/>
     <w:semiHidden/>
-    <w:rsid w:val="00C372B4"/>
+    <w:rsid w:val="004C7B16"/>
     <w:rPr>
       <w:color w:val="808080"/>
     </w:rPr>
@@ -2015,6 +1934,14 @@
   <w:style w:type="paragraph" w:customStyle="1" w:styleId="771340CEBE104C02B6F024457F4681B1">
     <w:name w:val="771340CEBE104C02B6F024457F4681B1"/>
     <w:rsid w:val="00C372B4"/>
+  </w:style>
+  <w:style w:type="paragraph" w:customStyle="1" w:styleId="DD0B711DE8804FB88A13C9A9F1A86D63">
+    <w:name w:val="DD0B711DE8804FB88A13C9A9F1A86D63"/>
+    <w:rsid w:val="004C7B16"/>
+  </w:style>
+  <w:style w:type="paragraph" w:customStyle="1" w:styleId="5DC35A9B0FDD4AABA365357750BABB7C">
+    <w:name w:val="5DC35A9B0FDD4AABA365357750BABB7C"/>
+    <w:rsid w:val="004C7B16"/>
   </w:style>
 </w:styles>
 </file>
@@ -2323,7 +2250,7 @@
 
 <file path=customXML/item3.xml>��< ? x m l   v e r s i o n = " 1 . 0 "   e n c o d i n g = " u t f - 1 6 " ? >   
- < N a v W o r d R e p o r t X m l P a r t   x m l n s = " u r n : m i c r o s o f t - d y n a m i c s - n a v / r e p o r t s / G u d f o o d _ O r d e r _ R e p o r t / 5 0 1 0 0 / " > + < N a v W o r d R e p o r t X m l P a r t   x m l n s = " u r n : m i c r o s o f t - d y n a m i c s - n a v / r e p o r t s / G u d f o o d _ P o s t e d _ O r d e r _ R e p o r t / 5 0 1 0 1 / " >   
      < L a b e l s >   
@@ -2347,7 +2274,7 @@
  
      < / L a b e l s >   
-     < G u d f o o d O r d e r H e a d e r > +     < G u d f o o d P o s t e d O r d e r H e a d e r >   
          < D a t e _ C r e a t e d > D a t e _ C r e a t e d < / D a t e _ C r e a t e d >   
@@ -2359,7 +2286,7 @@
  
          < U S E R I D > U S E R I D < / U S E R I D >   
-         < G u d f o o d O r d e r L i n e > +         < G u d f o o d P o s t e d O r d e r L i n e >   
              < A m o u n t > A m o u n t < / A m o u n t >   
@@ -2373,18 +2300,18 @@
  
              < U n i t _ P r i c e > U n i t _ P r i c e < / U n i t _ P r i c e >   
-         < / G u d f o o d O r d e r L i n e > - 
-     < / G u d f o o d O r d e r H e a d e r > +         < / G u d f o o d P o s t e d O r d e r L i n e > + 
+     < / G u d f o o d P o s t e d O r d e r H e a d e r >   
  < / N a v W o r d R e p o r t X m l P a r t > 
 </file>
 
-<file path=customXml/item2.xml><?xml version="1.0" encoding="utf-8"?>
+<file path=customXml/item1.xml><?xml version="1.0" encoding="utf-8"?>
 <b:Sources xmlns:b="http://schemas.openxmlformats.org/officeDocument/2006/bibliography" xmlns="http://schemas.openxmlformats.org/officeDocument/2006/bibliography" SelectedStyle="\APASixthEditionOfficeOnline.xsl" StyleName="APA" Version="6"/>
 </file>
 
-<file path=customXml/itemProps2.xml><?xml version="1.0" encoding="utf-8"?>
+<file path=customXml/itemProps1.xml><?xml version="1.0" encoding="utf-8"?>
 <ds:datastoreItem xmlns:ds="http://schemas.openxmlformats.org/officeDocument/2006/customXml" ds:itemID="{E732D44B-A348-4D00-A98B-273776A69C18}">
   <ds:schemaRefs>
     <ds:schemaRef ds:uri="http://schemas.openxmlformats.org/officeDocument/2006/bibliography"/>

</xml_diff>